<commit_message>
Updating SRS to v1.2
</commit_message>
<xml_diff>
--- a/Docs/SRS/25-3-2025_SRS.docx
+++ b/Docs/SRS/25-3-2025_SRS.docx
@@ -1025,7 +1025,7 @@
                 <w:noProof/>
                 <w:webHidden/>
               </w:rPr>
-              <w:t>6</w:t>
+              <w:t>7</w:t>
             </w:r>
             <w:r>
               <w:rPr>
@@ -1655,7 +1655,7 @@
                 <w:noProof/>
                 <w:webHidden/>
               </w:rPr>
-              <w:t>8</w:t>
+              <w:t>9</w:t>
             </w:r>
             <w:r>
               <w:rPr>
@@ -1760,7 +1760,7 @@
                 <w:noProof/>
                 <w:webHidden/>
               </w:rPr>
-              <w:t>8</w:t>
+              <w:t>9</w:t>
             </w:r>
             <w:r>
               <w:rPr>
@@ -1865,7 +1865,7 @@
                 <w:noProof/>
                 <w:webHidden/>
               </w:rPr>
-              <w:t>8</w:t>
+              <w:t>9</w:t>
             </w:r>
             <w:r>
               <w:rPr>
@@ -1970,7 +1970,7 @@
                 <w:noProof/>
                 <w:webHidden/>
               </w:rPr>
-              <w:t>9</w:t>
+              <w:t>11</w:t>
             </w:r>
             <w:r>
               <w:rPr>
@@ -2075,7 +2075,7 @@
                 <w:noProof/>
                 <w:webHidden/>
               </w:rPr>
-              <w:t>9</w:t>
+              <w:t>11</w:t>
             </w:r>
             <w:r>
               <w:rPr>
@@ -3317,7 +3317,7 @@
         <w:rPr>
           <w:rFonts w:ascii="Calibri" w:hAnsi="Calibri" w:cs="Calibri"/>
         </w:rPr>
-        <w:t>The DEK shall be a randomly generated 32-byte key encrypted with the KEK using AES-256-CBC with a unique 16-byte IV per encryption, stored as BINARY(32) with the IV as BINARY(16) in the users table.</w:t>
+        <w:t>The DEK shall be a randomly generated 32-byte key encrypted with the KEK using AES-256-CBC with a unique 16-byte IV per encryption, stored as VARCHAR(44) (base64-encoded 32 bytes) with the IV as VARCHAR(24) (base64-encoded 16 bytes) in the users table under EncryptedDEK and DEKIV.</w:t>
       </w:r>
     </w:p>
     <w:p>
@@ -3335,7 +3335,67 @@
         <w:rPr>
           <w:rFonts w:ascii="Calibri" w:hAnsi="Calibri" w:cs="Calibri"/>
         </w:rPr>
-        <w:t>Stored passwords shall be encrypted with the DEK using AES-256-CBC with a unique 16-byte IV per password, stored in the passwords table.</w:t>
+        <w:t xml:space="preserve">Stored passwords shall be encrypted with the DEK using AES-256-CBC with a unique 16-byte IV per password, stored as VARCHAR(44) (base64-encoded 32 bytes) under </w:t>
+      </w:r>
+      <w:proofErr w:type="spellStart"/>
+      <w:r>
+        <w:rPr>
+          <w:rFonts w:ascii="Calibri" w:hAnsi="Calibri" w:cs="Calibri"/>
+        </w:rPr>
+        <w:t>EncryptedPass</w:t>
+      </w:r>
+      <w:proofErr w:type="spellEnd"/>
+      <w:r>
+        <w:rPr>
+          <w:rFonts w:ascii="Calibri" w:hAnsi="Calibri" w:cs="Calibri"/>
+        </w:rPr>
+        <w:t xml:space="preserve"> with the IV as VARCHAR(24) (base64-encoded 16 bytes) in the passwords table (assuming a max plaintext password length of 32 characters, padded to the nearest 16-byte block).</w:t>
+      </w:r>
+    </w:p>
+    <w:p>
+      <w:pPr>
+        <w:pStyle w:val="ListParagraph"/>
+        <w:numPr>
+          <w:ilvl w:val="0"/>
+          <w:numId w:val="10"/>
+        </w:numPr>
+        <w:rPr>
+          <w:rFonts w:ascii="Calibri" w:hAnsi="Calibri" w:cs="Calibri"/>
+        </w:rPr>
+      </w:pPr>
+      <w:r>
+        <w:rPr>
+          <w:rFonts w:ascii="Calibri" w:hAnsi="Calibri" w:cs="Calibri"/>
+        </w:rPr>
+        <w:t xml:space="preserve">The </w:t>
+      </w:r>
+      <w:proofErr w:type="spellStart"/>
+      <w:r>
+        <w:rPr>
+          <w:rFonts w:ascii="Calibri" w:hAnsi="Calibri" w:cs="Calibri"/>
+        </w:rPr>
+        <w:t>UserID</w:t>
+      </w:r>
+      <w:proofErr w:type="spellEnd"/>
+      <w:r>
+        <w:rPr>
+          <w:rFonts w:ascii="Calibri" w:hAnsi="Calibri" w:cs="Calibri"/>
+        </w:rPr>
+        <w:t xml:space="preserve"> in the passwords table shall be a GUID, referencing the ID GUID in the </w:t>
+      </w:r>
+      <w:proofErr w:type="gramStart"/>
+      <w:r>
+        <w:rPr>
+          <w:rFonts w:ascii="Calibri" w:hAnsi="Calibri" w:cs="Calibri"/>
+        </w:rPr>
+        <w:t>users</w:t>
+      </w:r>
+      <w:proofErr w:type="gramEnd"/>
+      <w:r>
+        <w:rPr>
+          <w:rFonts w:ascii="Calibri" w:hAnsi="Calibri" w:cs="Calibri"/>
+        </w:rPr>
+        <w:t xml:space="preserve"> table.</w:t>
       </w:r>
     </w:p>
     <w:p>
@@ -3552,6 +3612,7 @@
           <w:sz w:val="24"/>
           <w:szCs w:val="24"/>
         </w:rPr>
+        <w:lastRenderedPageBreak/>
         <w:t>Performance</w:t>
       </w:r>
       <w:bookmarkEnd w:id="7"/>
@@ -3601,29 +3662,44 @@
     <w:p>
       <w:pPr>
         <w:pStyle w:val="ListParagraph"/>
-        <w:ind w:left="1920"/>
-        <w:rPr>
-          <w:rFonts w:ascii="Calibri" w:hAnsi="Calibri" w:cs="Calibri"/>
-        </w:rPr>
-      </w:pPr>
+        <w:numPr>
+          <w:ilvl w:val="0"/>
+          <w:numId w:val="23"/>
+        </w:numPr>
+        <w:spacing w:after="240" w:line="240" w:lineRule="auto"/>
+        <w:ind w:left="1555"/>
+        <w:rPr>
+          <w:rFonts w:ascii="Calibri" w:hAnsi="Calibri" w:cs="Calibri"/>
+          <w:b/>
+          <w:bCs/>
+        </w:rPr>
+      </w:pPr>
+      <w:r>
+        <w:rPr>
+          <w:rFonts w:ascii="Calibri" w:hAnsi="Calibri" w:cs="Calibri"/>
+          <w:b/>
+          <w:bCs/>
+        </w:rPr>
+        <w:t xml:space="preserve">Key Derivation Latency </w:t>
+      </w:r>
     </w:p>
     <w:p>
       <w:pPr>
         <w:pStyle w:val="ListParagraph"/>
-        <w:ind w:left="1920"/>
-        <w:rPr>
-          <w:rFonts w:ascii="Calibri" w:hAnsi="Calibri" w:cs="Calibri"/>
-        </w:rPr>
-      </w:pPr>
-    </w:p>
-    <w:p>
-      <w:pPr>
-        <w:pStyle w:val="ListParagraph"/>
-        <w:ind w:left="1920"/>
-        <w:rPr>
-          <w:rFonts w:ascii="Calibri" w:hAnsi="Calibri" w:cs="Calibri"/>
-        </w:rPr>
-      </w:pPr>
+        <w:numPr>
+          <w:ilvl w:val="0"/>
+          <w:numId w:val="10"/>
+        </w:numPr>
+        <w:rPr>
+          <w:rFonts w:ascii="Calibri" w:hAnsi="Calibri" w:cs="Calibri"/>
+        </w:rPr>
+      </w:pPr>
+      <w:r>
+        <w:rPr>
+          <w:rFonts w:ascii="Calibri" w:hAnsi="Calibri" w:cs="Calibri"/>
+        </w:rPr>
+        <w:t>KEK derivation via PBKDF2 shall not exceed 500ms to balance security and user experience.</w:t>
+      </w:r>
     </w:p>
     <w:p>
       <w:pPr>
@@ -3646,8 +3722,7 @@
           <w:b/>
           <w:bCs/>
         </w:rPr>
-        <w:lastRenderedPageBreak/>
-        <w:t xml:space="preserve">Key Derivation Latency </w:t>
+        <w:t xml:space="preserve">Encryption/Decryption Speed </w:t>
       </w:r>
     </w:p>
     <w:p>
@@ -3665,8 +3740,40 @@
         <w:rPr>
           <w:rFonts w:ascii="Calibri" w:hAnsi="Calibri" w:cs="Calibri"/>
         </w:rPr>
-        <w:t>KEK derivation via PBKDF2 shall not exceed 500ms to balance security and user experience.</w:t>
-      </w:r>
+        <w:t>AES-256 encryption/decryption of passwords shall complete within 100ms per operation.</w:t>
+      </w:r>
+    </w:p>
+    <w:p>
+      <w:pPr>
+        <w:pStyle w:val="Heading2"/>
+        <w:numPr>
+          <w:ilvl w:val="1"/>
+          <w:numId w:val="8"/>
+        </w:numPr>
+        <w:spacing w:before="360" w:after="120" w:line="240" w:lineRule="auto"/>
+        <w:ind w:left="1195" w:hanging="475"/>
+        <w:rPr>
+          <w:rFonts w:ascii="Calibri" w:hAnsi="Calibri" w:cs="Calibri"/>
+          <w:b/>
+          <w:bCs/>
+          <w:color w:val="auto"/>
+          <w:sz w:val="24"/>
+          <w:szCs w:val="24"/>
+        </w:rPr>
+      </w:pPr>
+      <w:bookmarkStart w:id="8" w:name="_Toc193821805"/>
+      <w:r>
+        <w:rPr>
+          <w:rFonts w:ascii="Calibri" w:hAnsi="Calibri" w:cs="Calibri"/>
+          <w:b/>
+          <w:bCs/>
+          <w:color w:val="auto"/>
+          <w:sz w:val="24"/>
+          <w:szCs w:val="24"/>
+        </w:rPr>
+        <w:t>Scalability</w:t>
+      </w:r>
+      <w:bookmarkEnd w:id="8"/>
     </w:p>
     <w:p>
       <w:pPr>
@@ -3689,7 +3796,7 @@
           <w:b/>
           <w:bCs/>
         </w:rPr>
-        <w:t xml:space="preserve">Encryption/Decryption Speed </w:t>
+        <w:t xml:space="preserve">User Capacity </w:t>
       </w:r>
     </w:p>
     <w:p>
@@ -3707,7 +3814,49 @@
         <w:rPr>
           <w:rFonts w:ascii="Calibri" w:hAnsi="Calibri" w:cs="Calibri"/>
         </w:rPr>
-        <w:t>AES-256 encryption/decryption of passwords shall complete within 100ms per operation.</w:t>
+        <w:t>SupaSafe shall support up to 100 concurrent users within Supabase’s free tier (500 MB storage).</w:t>
+      </w:r>
+    </w:p>
+    <w:p>
+      <w:pPr>
+        <w:pStyle w:val="ListParagraph"/>
+        <w:numPr>
+          <w:ilvl w:val="0"/>
+          <w:numId w:val="23"/>
+        </w:numPr>
+        <w:spacing w:after="240" w:line="240" w:lineRule="auto"/>
+        <w:ind w:left="1555"/>
+        <w:rPr>
+          <w:rFonts w:ascii="Calibri" w:hAnsi="Calibri" w:cs="Calibri"/>
+          <w:b/>
+          <w:bCs/>
+        </w:rPr>
+      </w:pPr>
+      <w:r>
+        <w:rPr>
+          <w:rFonts w:ascii="Calibri" w:hAnsi="Calibri" w:cs="Calibri"/>
+          <w:b/>
+          <w:bCs/>
+        </w:rPr>
+        <w:t xml:space="preserve">Password Storage </w:t>
+      </w:r>
+    </w:p>
+    <w:p>
+      <w:pPr>
+        <w:pStyle w:val="ListParagraph"/>
+        <w:numPr>
+          <w:ilvl w:val="0"/>
+          <w:numId w:val="10"/>
+        </w:numPr>
+        <w:rPr>
+          <w:rFonts w:ascii="Calibri" w:hAnsi="Calibri" w:cs="Calibri"/>
+        </w:rPr>
+      </w:pPr>
+      <w:r>
+        <w:rPr>
+          <w:rFonts w:ascii="Calibri" w:hAnsi="Calibri" w:cs="Calibri"/>
+        </w:rPr>
+        <w:t>The system shall handle up to 100 stored passwords per user without significant performance degradation.</w:t>
       </w:r>
     </w:p>
     <w:p>
@@ -3728,7 +3877,7 @@
           <w:szCs w:val="24"/>
         </w:rPr>
       </w:pPr>
-      <w:bookmarkStart w:id="8" w:name="_Toc193821805"/>
+      <w:bookmarkStart w:id="9" w:name="_Toc193821806"/>
       <w:r>
         <w:rPr>
           <w:rFonts w:ascii="Calibri" w:hAnsi="Calibri" w:cs="Calibri"/>
@@ -3738,9 +3887,9 @@
           <w:sz w:val="24"/>
           <w:szCs w:val="24"/>
         </w:rPr>
-        <w:t>Scalability</w:t>
-      </w:r>
-      <w:bookmarkEnd w:id="8"/>
+        <w:t>Usability</w:t>
+      </w:r>
+      <w:bookmarkEnd w:id="9"/>
     </w:p>
     <w:p>
       <w:pPr>
@@ -3763,7 +3912,7 @@
           <w:b/>
           <w:bCs/>
         </w:rPr>
-        <w:t xml:space="preserve">User Capacity </w:t>
+        <w:t xml:space="preserve">Interface Simplicity </w:t>
       </w:r>
     </w:p>
     <w:p>
@@ -3781,7 +3930,7 @@
         <w:rPr>
           <w:rFonts w:ascii="Calibri" w:hAnsi="Calibri" w:cs="Calibri"/>
         </w:rPr>
-        <w:t>SupaSafe shall support up to 100 concurrent users within Supabase’s free tier (500 MB storage).</w:t>
+        <w:t>The UI shall be intuitive, requiring no more than 3 clicks to perform any core action (e.g., add password, view passwords).</w:t>
       </w:r>
     </w:p>
     <w:p>
@@ -3805,7 +3954,7 @@
           <w:b/>
           <w:bCs/>
         </w:rPr>
-        <w:t xml:space="preserve">Password Storage </w:t>
+        <w:t xml:space="preserve">Feedback </w:t>
       </w:r>
     </w:p>
     <w:p>
@@ -3823,7 +3972,7 @@
         <w:rPr>
           <w:rFonts w:ascii="Calibri" w:hAnsi="Calibri" w:cs="Calibri"/>
         </w:rPr>
-        <w:t>The system shall handle up to 100 stored passwords per user without significant performance degradation.</w:t>
+        <w:t>SupaSafe shall provide clear success/error messages for all actions (e.g., "Password saved", "Invalid credentials").</w:t>
       </w:r>
     </w:p>
     <w:p>
@@ -3844,7 +3993,7 @@
           <w:szCs w:val="24"/>
         </w:rPr>
       </w:pPr>
-      <w:bookmarkStart w:id="9" w:name="_Toc193821806"/>
+      <w:bookmarkStart w:id="10" w:name="_Toc193821807"/>
       <w:r>
         <w:rPr>
           <w:rFonts w:ascii="Calibri" w:hAnsi="Calibri" w:cs="Calibri"/>
@@ -3854,9 +4003,9 @@
           <w:sz w:val="24"/>
           <w:szCs w:val="24"/>
         </w:rPr>
-        <w:t>Usability</w:t>
-      </w:r>
-      <w:bookmarkEnd w:id="9"/>
+        <w:t>Reliability</w:t>
+      </w:r>
+      <w:bookmarkEnd w:id="10"/>
     </w:p>
     <w:p>
       <w:pPr>
@@ -3879,7 +4028,7 @@
           <w:b/>
           <w:bCs/>
         </w:rPr>
-        <w:t xml:space="preserve">Interface Simplicity </w:t>
+        <w:t xml:space="preserve">Uptime </w:t>
       </w:r>
     </w:p>
     <w:p>
@@ -3897,7 +4046,7 @@
         <w:rPr>
           <w:rFonts w:ascii="Calibri" w:hAnsi="Calibri" w:cs="Calibri"/>
         </w:rPr>
-        <w:t>The UI shall be intuitive, requiring no more than 3 clicks to perform any core action (e.g., add password, view passwords).</w:t>
+        <w:t>The deployed application shall achieve 95% uptime, assuming Supabase and hosting provider stability.</w:t>
       </w:r>
     </w:p>
     <w:p>
@@ -3921,7 +4070,7 @@
           <w:b/>
           <w:bCs/>
         </w:rPr>
-        <w:t xml:space="preserve">Feedback </w:t>
+        <w:t xml:space="preserve">Data Integrity </w:t>
       </w:r>
     </w:p>
     <w:p>
@@ -3939,7 +4088,7 @@
         <w:rPr>
           <w:rFonts w:ascii="Calibri" w:hAnsi="Calibri" w:cs="Calibri"/>
         </w:rPr>
-        <w:t>SupaSafe shall provide clear success/error messages for all actions (e.g., "Password saved", "Invalid credentials").</w:t>
+        <w:t>Encrypted passwords and DEKs shall remain consistent across operations—no corruption due to encryption/decryption errors.</w:t>
       </w:r>
     </w:p>
     <w:p>
@@ -3960,7 +4109,7 @@
           <w:szCs w:val="24"/>
         </w:rPr>
       </w:pPr>
-      <w:bookmarkStart w:id="10" w:name="_Toc193821807"/>
+      <w:bookmarkStart w:id="11" w:name="_Toc193821808"/>
       <w:r>
         <w:rPr>
           <w:rFonts w:ascii="Calibri" w:hAnsi="Calibri" w:cs="Calibri"/>
@@ -3970,9 +4119,9 @@
           <w:sz w:val="24"/>
           <w:szCs w:val="24"/>
         </w:rPr>
-        <w:t>Reliability</w:t>
-      </w:r>
-      <w:bookmarkEnd w:id="10"/>
+        <w:t>Maintainability</w:t>
+      </w:r>
+      <w:bookmarkEnd w:id="11"/>
     </w:p>
     <w:p>
       <w:pPr>
@@ -3995,7 +4144,7 @@
           <w:b/>
           <w:bCs/>
         </w:rPr>
-        <w:t xml:space="preserve">Uptime </w:t>
+        <w:t xml:space="preserve">Code Documentation </w:t>
       </w:r>
     </w:p>
     <w:p>
@@ -4013,7 +4162,8 @@
         <w:rPr>
           <w:rFonts w:ascii="Calibri" w:hAnsi="Calibri" w:cs="Calibri"/>
         </w:rPr>
-        <w:t>The deployed application shall achieve 95% uptime, assuming Supabase and hosting provider stability.</w:t>
+        <w:lastRenderedPageBreak/>
+        <w:t>All critical functions (e.g., key derivation, encryption) shall include inline comments, and a README shall detail setup/deployment with Supabase.</w:t>
       </w:r>
     </w:p>
     <w:p>
@@ -4037,7 +4187,7 @@
           <w:b/>
           <w:bCs/>
         </w:rPr>
-        <w:t xml:space="preserve">Data Integrity </w:t>
+        <w:t xml:space="preserve">Modularity </w:t>
       </w:r>
     </w:p>
     <w:p>
@@ -4055,7 +4205,7 @@
         <w:rPr>
           <w:rFonts w:ascii="Calibri" w:hAnsi="Calibri" w:cs="Calibri"/>
         </w:rPr>
-        <w:t>Encrypted passwords and DEKs shall remain consistent across operations—no corruption due to encryption/decryption errors.</w:t>
+        <w:t>The codebase shall separate frontend, backend, and security logic for easy updates.</w:t>
       </w:r>
     </w:p>
     <w:p>
@@ -4076,7 +4226,7 @@
           <w:szCs w:val="24"/>
         </w:rPr>
       </w:pPr>
-      <w:bookmarkStart w:id="11" w:name="_Toc193821808"/>
+      <w:bookmarkStart w:id="12" w:name="_Toc193821809"/>
       <w:r>
         <w:rPr>
           <w:rFonts w:ascii="Calibri" w:hAnsi="Calibri" w:cs="Calibri"/>
@@ -4086,9 +4236,9 @@
           <w:sz w:val="24"/>
           <w:szCs w:val="24"/>
         </w:rPr>
-        <w:t>Maintainability</w:t>
-      </w:r>
-      <w:bookmarkEnd w:id="11"/>
+        <w:t>Constraints</w:t>
+      </w:r>
+      <w:bookmarkEnd w:id="12"/>
     </w:p>
     <w:p>
       <w:pPr>
@@ -4111,7 +4261,7 @@
           <w:b/>
           <w:bCs/>
         </w:rPr>
-        <w:t xml:space="preserve">Code Documentation </w:t>
+        <w:t xml:space="preserve">Tech Stack </w:t>
       </w:r>
     </w:p>
     <w:p>
@@ -4129,125 +4279,113 @@
         <w:rPr>
           <w:rFonts w:ascii="Calibri" w:hAnsi="Calibri" w:cs="Calibri"/>
         </w:rPr>
-        <w:t>All critical functions (e.g., key derivation, encryption) shall include inline comments, and a README shall detail setup/deployment with Supabase.</w:t>
-      </w:r>
-    </w:p>
-    <w:p>
-      <w:pPr>
-        <w:pStyle w:val="ListParagraph"/>
-        <w:numPr>
-          <w:ilvl w:val="0"/>
-          <w:numId w:val="23"/>
-        </w:numPr>
-        <w:spacing w:after="240" w:line="240" w:lineRule="auto"/>
-        <w:ind w:left="1555"/>
-        <w:rPr>
-          <w:rFonts w:ascii="Calibri" w:hAnsi="Calibri" w:cs="Calibri"/>
-          <w:b/>
-          <w:bCs/>
-        </w:rPr>
-      </w:pPr>
-      <w:r>
-        <w:rPr>
-          <w:rFonts w:ascii="Calibri" w:hAnsi="Calibri" w:cs="Calibri"/>
-          <w:b/>
-          <w:bCs/>
-        </w:rPr>
-        <w:t xml:space="preserve">Modularity </w:t>
-      </w:r>
-    </w:p>
-    <w:p>
-      <w:pPr>
-        <w:pStyle w:val="ListParagraph"/>
-        <w:numPr>
-          <w:ilvl w:val="0"/>
-          <w:numId w:val="10"/>
-        </w:numPr>
-        <w:rPr>
-          <w:rFonts w:ascii="Calibri" w:hAnsi="Calibri" w:cs="Calibri"/>
-        </w:rPr>
-      </w:pPr>
-      <w:r>
-        <w:rPr>
-          <w:rFonts w:ascii="Calibri" w:hAnsi="Calibri" w:cs="Calibri"/>
-        </w:rPr>
-        <w:t>The codebase shall separate frontend, backend, and security logic for easy updates.</w:t>
-      </w:r>
-    </w:p>
-    <w:p>
-      <w:pPr>
-        <w:pStyle w:val="Heading2"/>
-        <w:numPr>
-          <w:ilvl w:val="1"/>
-          <w:numId w:val="8"/>
-        </w:numPr>
-        <w:spacing w:before="360" w:after="120" w:line="240" w:lineRule="auto"/>
-        <w:ind w:left="1195" w:hanging="475"/>
-        <w:rPr>
-          <w:rFonts w:ascii="Calibri" w:hAnsi="Calibri" w:cs="Calibri"/>
-          <w:b/>
-          <w:bCs/>
-          <w:color w:val="auto"/>
-          <w:sz w:val="24"/>
-          <w:szCs w:val="24"/>
-        </w:rPr>
-      </w:pPr>
-      <w:bookmarkStart w:id="12" w:name="_Toc193821809"/>
-      <w:r>
-        <w:rPr>
-          <w:rFonts w:ascii="Calibri" w:hAnsi="Calibri" w:cs="Calibri"/>
-          <w:b/>
-          <w:bCs/>
-          <w:color w:val="auto"/>
-          <w:sz w:val="24"/>
-          <w:szCs w:val="24"/>
-        </w:rPr>
-        <w:lastRenderedPageBreak/>
-        <w:t>Constraints</w:t>
-      </w:r>
-      <w:bookmarkEnd w:id="12"/>
-    </w:p>
-    <w:p>
-      <w:pPr>
-        <w:pStyle w:val="ListParagraph"/>
-        <w:numPr>
-          <w:ilvl w:val="0"/>
-          <w:numId w:val="23"/>
-        </w:numPr>
-        <w:spacing w:after="240" w:line="240" w:lineRule="auto"/>
-        <w:ind w:left="1555"/>
-        <w:rPr>
-          <w:rFonts w:ascii="Calibri" w:hAnsi="Calibri" w:cs="Calibri"/>
-          <w:b/>
-          <w:bCs/>
-        </w:rPr>
-      </w:pPr>
-      <w:r>
-        <w:rPr>
-          <w:rFonts w:ascii="Calibri" w:hAnsi="Calibri" w:cs="Calibri"/>
-          <w:b/>
-          <w:bCs/>
-        </w:rPr>
-        <w:t xml:space="preserve">Tech Stack </w:t>
-      </w:r>
-    </w:p>
-    <w:p>
-      <w:pPr>
-        <w:pStyle w:val="ListParagraph"/>
-        <w:numPr>
-          <w:ilvl w:val="0"/>
-          <w:numId w:val="10"/>
-        </w:numPr>
-        <w:rPr>
-          <w:rFonts w:ascii="Calibri" w:hAnsi="Calibri" w:cs="Calibri"/>
-        </w:rPr>
-      </w:pPr>
-      <w:r>
-        <w:rPr>
-          <w:rFonts w:ascii="Calibri" w:hAnsi="Calibri" w:cs="Calibri"/>
-        </w:rPr>
         <w:t>SupaSafe shall use React.js (frontend), Node.js + Express (backend), and Supabase (database).</w:t>
       </w:r>
+    </w:p>
+    <w:p>
+      <w:pPr>
+        <w:rPr>
+          <w:rFonts w:ascii="Calibri" w:hAnsi="Calibri" w:cs="Calibri"/>
+        </w:rPr>
+      </w:pPr>
+    </w:p>
+    <w:p>
+      <w:pPr>
+        <w:rPr>
+          <w:rFonts w:ascii="Calibri" w:hAnsi="Calibri" w:cs="Calibri"/>
+        </w:rPr>
+      </w:pPr>
+    </w:p>
+    <w:p>
+      <w:pPr>
+        <w:rPr>
+          <w:rFonts w:ascii="Calibri" w:hAnsi="Calibri" w:cs="Calibri"/>
+        </w:rPr>
+      </w:pPr>
+    </w:p>
+    <w:p>
+      <w:pPr>
+        <w:rPr>
+          <w:rFonts w:ascii="Calibri" w:hAnsi="Calibri" w:cs="Calibri"/>
+        </w:rPr>
+      </w:pPr>
+    </w:p>
+    <w:p>
+      <w:pPr>
+        <w:rPr>
+          <w:rFonts w:ascii="Calibri" w:hAnsi="Calibri" w:cs="Calibri"/>
+        </w:rPr>
+      </w:pPr>
+    </w:p>
+    <w:p>
+      <w:pPr>
+        <w:rPr>
+          <w:rFonts w:ascii="Calibri" w:hAnsi="Calibri" w:cs="Calibri"/>
+        </w:rPr>
+      </w:pPr>
+    </w:p>
+    <w:p>
+      <w:pPr>
+        <w:rPr>
+          <w:rFonts w:ascii="Calibri" w:hAnsi="Calibri" w:cs="Calibri"/>
+        </w:rPr>
+      </w:pPr>
+    </w:p>
+    <w:p>
+      <w:pPr>
+        <w:rPr>
+          <w:rFonts w:ascii="Calibri" w:hAnsi="Calibri" w:cs="Calibri"/>
+        </w:rPr>
+      </w:pPr>
+    </w:p>
+    <w:p>
+      <w:pPr>
+        <w:rPr>
+          <w:rFonts w:ascii="Calibri" w:hAnsi="Calibri" w:cs="Calibri"/>
+        </w:rPr>
+      </w:pPr>
+    </w:p>
+    <w:p>
+      <w:pPr>
+        <w:rPr>
+          <w:rFonts w:ascii="Calibri" w:hAnsi="Calibri" w:cs="Calibri"/>
+        </w:rPr>
+      </w:pPr>
+    </w:p>
+    <w:p>
+      <w:pPr>
+        <w:rPr>
+          <w:rFonts w:ascii="Calibri" w:hAnsi="Calibri" w:cs="Calibri"/>
+        </w:rPr>
+      </w:pPr>
+    </w:p>
+    <w:p>
+      <w:pPr>
+        <w:rPr>
+          <w:rFonts w:ascii="Calibri" w:hAnsi="Calibri" w:cs="Calibri"/>
+        </w:rPr>
+      </w:pPr>
+    </w:p>
+    <w:p>
+      <w:pPr>
+        <w:rPr>
+          <w:rFonts w:ascii="Calibri" w:hAnsi="Calibri" w:cs="Calibri"/>
+        </w:rPr>
+      </w:pPr>
+    </w:p>
+    <w:p>
+      <w:pPr>
+        <w:rPr>
+          <w:rFonts w:ascii="Calibri" w:hAnsi="Calibri" w:cs="Calibri"/>
+        </w:rPr>
+      </w:pPr>
+    </w:p>
+    <w:p>
+      <w:pPr>
+        <w:rPr>
+          <w:rFonts w:ascii="Calibri" w:hAnsi="Calibri" w:cs="Calibri"/>
+        </w:rPr>
+      </w:pPr>
     </w:p>
     <w:p>
       <w:pPr>
@@ -4287,6 +4425,7 @@
           <w:sz w:val="28"/>
           <w:szCs w:val="28"/>
         </w:rPr>
+        <w:lastRenderedPageBreak/>
         <w:t>Database Requirements</w:t>
       </w:r>
       <w:bookmarkEnd w:id="13"/>
@@ -4469,8 +4608,19 @@
           <w:sz w:val="17"/>
           <w:szCs w:val="17"/>
         </w:rPr>
-        <w:t xml:space="preserve">    ID UUID PRIMARY KEY DEFAULT gen_random_uuid</w:t>
-      </w:r>
+        <w:t xml:space="preserve">    ID UUID PRIMARY KEY DEFAULT </w:t>
+      </w:r>
+      <w:proofErr w:type="spellStart"/>
+      <w:r>
+        <w:rPr>
+          <w:rFonts w:ascii="Calibri" w:hAnsi="Calibri" w:cs="Calibri"/>
+          <w:color w:val="000000"/>
+          <w:sz w:val="17"/>
+          <w:szCs w:val="17"/>
+        </w:rPr>
+        <w:t>gen_random_uuid</w:t>
+      </w:r>
+      <w:proofErr w:type="spellEnd"/>
       <w:r>
         <w:rPr>
           <w:rFonts w:ascii="Calibri" w:hAnsi="Calibri" w:cs="Calibri"/>
@@ -4488,6 +4638,15 @@
           <w:szCs w:val="17"/>
         </w:rPr>
         <w:t xml:space="preserve"> </w:t>
+      </w:r>
+      <w:r>
+        <w:rPr>
+          <w:rFonts w:ascii="Calibri" w:hAnsi="Calibri" w:cs="Calibri"/>
+          <w:color w:val="000000"/>
+          <w:sz w:val="17"/>
+          <w:szCs w:val="17"/>
+        </w:rPr>
+        <w:tab/>
       </w:r>
       <w:r>
         <w:rPr>
@@ -4703,6 +4862,7 @@
         </w:rPr>
         <w:t xml:space="preserve">    </w:t>
       </w:r>
+      <w:proofErr w:type="spellStart"/>
       <w:r>
         <w:rPr>
           <w:rFonts w:ascii="Calibri" w:hAnsi="Calibri" w:cs="Calibri"/>
@@ -4712,6 +4872,7 @@
         </w:rPr>
         <w:t>HashedPass</w:t>
       </w:r>
+      <w:proofErr w:type="spellEnd"/>
       <w:r>
         <w:rPr>
           <w:rFonts w:ascii="Calibri" w:hAnsi="Calibri" w:cs="Calibri"/>
@@ -4774,6 +4935,24 @@
           <w:szCs w:val="17"/>
         </w:rPr>
         <w:t xml:space="preserve">              </w:t>
+      </w:r>
+      <w:r>
+        <w:rPr>
+          <w:rFonts w:ascii="Calibri" w:hAnsi="Calibri" w:cs="Calibri"/>
+          <w:color w:val="000000"/>
+          <w:sz w:val="17"/>
+          <w:szCs w:val="17"/>
+        </w:rPr>
+        <w:tab/>
+      </w:r>
+      <w:r>
+        <w:rPr>
+          <w:rFonts w:ascii="Calibri" w:hAnsi="Calibri" w:cs="Calibri"/>
+          <w:color w:val="000000"/>
+          <w:sz w:val="17"/>
+          <w:szCs w:val="17"/>
+        </w:rPr>
+        <w:tab/>
       </w:r>
       <w:r>
         <w:rPr>
@@ -4984,6 +5163,24 @@
       <w:r>
         <w:rPr>
           <w:rFonts w:ascii="Calibri" w:hAnsi="Calibri" w:cs="Calibri"/>
+          <w:color w:val="000000"/>
+          <w:sz w:val="17"/>
+          <w:szCs w:val="17"/>
+        </w:rPr>
+        <w:tab/>
+      </w:r>
+      <w:r>
+        <w:rPr>
+          <w:rFonts w:ascii="Calibri" w:hAnsi="Calibri" w:cs="Calibri"/>
+          <w:color w:val="000000"/>
+          <w:sz w:val="17"/>
+          <w:szCs w:val="17"/>
+        </w:rPr>
+        <w:tab/>
+      </w:r>
+      <w:r>
+        <w:rPr>
+          <w:rFonts w:ascii="Calibri" w:hAnsi="Calibri" w:cs="Calibri"/>
           <w:color w:val="666600"/>
           <w:sz w:val="17"/>
           <w:szCs w:val="17"/>
@@ -5395,6 +5592,24 @@
       <w:r>
         <w:rPr>
           <w:rFonts w:ascii="Calibri" w:hAnsi="Calibri" w:cs="Calibri"/>
+          <w:color w:val="000000"/>
+          <w:sz w:val="17"/>
+          <w:szCs w:val="17"/>
+        </w:rPr>
+        <w:tab/>
+      </w:r>
+      <w:r>
+        <w:rPr>
+          <w:rFonts w:ascii="Calibri" w:hAnsi="Calibri" w:cs="Calibri"/>
+          <w:color w:val="000000"/>
+          <w:sz w:val="17"/>
+          <w:szCs w:val="17"/>
+        </w:rPr>
+        <w:tab/>
+      </w:r>
+      <w:r>
+        <w:rPr>
+          <w:rFonts w:ascii="Calibri" w:hAnsi="Calibri" w:cs="Calibri"/>
           <w:color w:val="666600"/>
           <w:sz w:val="17"/>
           <w:szCs w:val="17"/>
@@ -5610,6 +5825,24 @@
       <w:r>
         <w:rPr>
           <w:rFonts w:ascii="Calibri" w:hAnsi="Calibri" w:cs="Calibri"/>
+          <w:color w:val="000000"/>
+          <w:sz w:val="17"/>
+          <w:szCs w:val="17"/>
+        </w:rPr>
+        <w:tab/>
+      </w:r>
+      <w:r>
+        <w:rPr>
+          <w:rFonts w:ascii="Calibri" w:hAnsi="Calibri" w:cs="Calibri"/>
+          <w:color w:val="000000"/>
+          <w:sz w:val="17"/>
+          <w:szCs w:val="17"/>
+        </w:rPr>
+        <w:tab/>
+      </w:r>
+      <w:r>
+        <w:rPr>
+          <w:rFonts w:ascii="Calibri" w:hAnsi="Calibri" w:cs="Calibri"/>
           <w:color w:val="666600"/>
           <w:sz w:val="17"/>
           <w:szCs w:val="17"/>
@@ -5869,6 +6102,797 @@
     </w:p>
     <w:p>
       <w:pPr>
+        <w:pStyle w:val="ListParagraph"/>
+        <w:spacing w:after="240" w:line="240" w:lineRule="auto"/>
+        <w:ind w:left="1195"/>
+        <w:rPr>
+          <w:rFonts w:ascii="Calibri" w:hAnsi="Calibri" w:cs="Calibri"/>
+        </w:rPr>
+      </w:pPr>
+      <w:bookmarkStart w:id="15" w:name="_Toc193821812"/>
+    </w:p>
+    <w:tbl>
+      <w:tblPr>
+        <w:tblStyle w:val="TableGrid"/>
+        <w:tblW w:w="0" w:type="auto"/>
+        <w:jc w:val="center"/>
+        <w:tblBorders>
+          <w:top w:val="single" w:sz="8" w:space="0" w:color="auto"/>
+          <w:left w:val="single" w:sz="8" w:space="0" w:color="auto"/>
+          <w:bottom w:val="single" w:sz="8" w:space="0" w:color="auto"/>
+          <w:right w:val="single" w:sz="8" w:space="0" w:color="auto"/>
+          <w:insideH w:val="single" w:sz="8" w:space="0" w:color="auto"/>
+          <w:insideV w:val="single" w:sz="8" w:space="0" w:color="auto"/>
+        </w:tblBorders>
+        <w:tblLook w:val="04A0" w:firstRow="1" w:lastRow="0" w:firstColumn="1" w:lastColumn="0" w:noHBand="0" w:noVBand="1"/>
+      </w:tblPr>
+      <w:tblGrid>
+        <w:gridCol w:w="3400"/>
+        <w:gridCol w:w="3401"/>
+        <w:gridCol w:w="3403"/>
+      </w:tblGrid>
+      <w:tr>
+        <w:trPr>
+          <w:jc w:val="center"/>
+        </w:trPr>
+        <w:tc>
+          <w:tcPr>
+            <w:tcW w:w="3404" w:type="dxa"/>
+            <w:vAlign w:val="center"/>
+          </w:tcPr>
+          <w:p>
+            <w:pPr>
+              <w:pStyle w:val="ListParagraph"/>
+              <w:spacing w:before="120" w:after="120"/>
+              <w:ind w:left="0"/>
+              <w:jc w:val="center"/>
+              <w:rPr>
+                <w:rFonts w:ascii="Calibri" w:hAnsi="Calibri" w:cs="Calibri"/>
+                <w:b/>
+                <w:bCs/>
+              </w:rPr>
+            </w:pPr>
+            <w:r>
+              <w:rPr>
+                <w:rFonts w:ascii="Calibri" w:hAnsi="Calibri" w:cs="Calibri"/>
+                <w:b/>
+                <w:bCs/>
+              </w:rPr>
+              <w:t>Field</w:t>
+            </w:r>
+          </w:p>
+        </w:tc>
+        <w:tc>
+          <w:tcPr>
+            <w:tcW w:w="3405" w:type="dxa"/>
+            <w:vAlign w:val="center"/>
+          </w:tcPr>
+          <w:p>
+            <w:pPr>
+              <w:spacing w:before="120" w:after="120"/>
+              <w:jc w:val="center"/>
+              <w:rPr>
+                <w:rFonts w:ascii="Calibri" w:hAnsi="Calibri" w:cs="Calibri"/>
+                <w:b/>
+                <w:bCs/>
+              </w:rPr>
+            </w:pPr>
+            <w:r>
+              <w:rPr>
+                <w:rFonts w:ascii="Calibri" w:hAnsi="Calibri" w:cs="Calibri"/>
+                <w:b/>
+                <w:bCs/>
+              </w:rPr>
+              <w:t>Definition</w:t>
+            </w:r>
+          </w:p>
+        </w:tc>
+        <w:tc>
+          <w:tcPr>
+            <w:tcW w:w="3405" w:type="dxa"/>
+            <w:vAlign w:val="center"/>
+          </w:tcPr>
+          <w:p>
+            <w:pPr>
+              <w:pStyle w:val="ListParagraph"/>
+              <w:spacing w:before="120" w:after="120"/>
+              <w:ind w:left="0"/>
+              <w:jc w:val="center"/>
+              <w:rPr>
+                <w:rFonts w:ascii="Calibri" w:hAnsi="Calibri" w:cs="Calibri"/>
+                <w:b/>
+                <w:bCs/>
+              </w:rPr>
+            </w:pPr>
+            <w:r>
+              <w:rPr>
+                <w:rFonts w:ascii="Calibri" w:hAnsi="Calibri" w:cs="Calibri"/>
+                <w:b/>
+                <w:bCs/>
+              </w:rPr>
+              <w:t>Constraints/Comments</w:t>
+            </w:r>
+          </w:p>
+        </w:tc>
+      </w:tr>
+      <w:tr>
+        <w:trPr>
+          <w:jc w:val="center"/>
+        </w:trPr>
+        <w:tc>
+          <w:tcPr>
+            <w:tcW w:w="3404" w:type="dxa"/>
+            <w:vAlign w:val="center"/>
+          </w:tcPr>
+          <w:p>
+            <w:pPr>
+              <w:pStyle w:val="ListParagraph"/>
+              <w:spacing w:before="120" w:after="120"/>
+              <w:ind w:left="0"/>
+              <w:jc w:val="center"/>
+              <w:rPr>
+                <w:rFonts w:ascii="Calibri" w:hAnsi="Calibri" w:cs="Calibri"/>
+              </w:rPr>
+            </w:pPr>
+            <w:r>
+              <w:rPr>
+                <w:rFonts w:ascii="Calibri" w:hAnsi="Calibri" w:cs="Calibri"/>
+              </w:rPr>
+              <w:t>ID</w:t>
+            </w:r>
+          </w:p>
+        </w:tc>
+        <w:tc>
+          <w:tcPr>
+            <w:tcW w:w="3405" w:type="dxa"/>
+            <w:vAlign w:val="center"/>
+          </w:tcPr>
+          <w:p>
+            <w:pPr>
+              <w:spacing w:before="120" w:after="120"/>
+              <w:jc w:val="center"/>
+              <w:rPr>
+                <w:rFonts w:ascii="Calibri" w:hAnsi="Calibri" w:cs="Calibri"/>
+              </w:rPr>
+            </w:pPr>
+            <w:r>
+              <w:rPr>
+                <w:rFonts w:ascii="Calibri" w:hAnsi="Calibri" w:cs="Calibri"/>
+              </w:rPr>
+              <w:t>UUID</w:t>
+            </w:r>
+          </w:p>
+        </w:tc>
+        <w:tc>
+          <w:tcPr>
+            <w:tcW w:w="3405" w:type="dxa"/>
+            <w:vAlign w:val="center"/>
+          </w:tcPr>
+          <w:p>
+            <w:pPr>
+              <w:spacing w:before="120" w:after="120"/>
+              <w:jc w:val="center"/>
+              <w:rPr>
+                <w:rFonts w:ascii="Calibri" w:hAnsi="Calibri" w:cs="Calibri"/>
+              </w:rPr>
+            </w:pPr>
+            <w:r>
+              <w:rPr>
+                <w:rFonts w:ascii="Calibri" w:hAnsi="Calibri" w:cs="Calibri"/>
+              </w:rPr>
+              <w:t>PRIMARY KEY DEFAULT gen_random_uuid() -- GUID primary key (FR1)</w:t>
+            </w:r>
+          </w:p>
+        </w:tc>
+      </w:tr>
+      <w:tr>
+        <w:trPr>
+          <w:jc w:val="center"/>
+        </w:trPr>
+        <w:tc>
+          <w:tcPr>
+            <w:tcW w:w="3404" w:type="dxa"/>
+            <w:vAlign w:val="center"/>
+          </w:tcPr>
+          <w:p>
+            <w:pPr>
+              <w:pStyle w:val="ListParagraph"/>
+              <w:spacing w:before="120" w:after="120"/>
+              <w:ind w:left="0"/>
+              <w:jc w:val="center"/>
+              <w:rPr>
+                <w:rFonts w:ascii="Calibri" w:hAnsi="Calibri" w:cs="Calibri"/>
+              </w:rPr>
+            </w:pPr>
+            <w:r>
+              <w:rPr>
+                <w:rFonts w:ascii="Calibri" w:hAnsi="Calibri" w:cs="Calibri"/>
+              </w:rPr>
+              <w:t>Email</w:t>
+            </w:r>
+          </w:p>
+        </w:tc>
+        <w:tc>
+          <w:tcPr>
+            <w:tcW w:w="3405" w:type="dxa"/>
+            <w:vAlign w:val="center"/>
+          </w:tcPr>
+          <w:p>
+            <w:pPr>
+              <w:pStyle w:val="ListParagraph"/>
+              <w:spacing w:before="120" w:after="120"/>
+              <w:ind w:left="0"/>
+              <w:jc w:val="center"/>
+              <w:rPr>
+                <w:rFonts w:ascii="Calibri" w:hAnsi="Calibri" w:cs="Calibri"/>
+                <w:rtl/>
+                <w:lang w:bidi="ar-EG"/>
+              </w:rPr>
+            </w:pPr>
+            <w:r>
+              <w:rPr>
+                <w:rFonts w:ascii="Calibri" w:hAnsi="Calibri" w:cs="Calibri"/>
+              </w:rPr>
+              <w:t>VARCHAR(255)</w:t>
+            </w:r>
+          </w:p>
+        </w:tc>
+        <w:tc>
+          <w:tcPr>
+            <w:tcW w:w="3405" w:type="dxa"/>
+            <w:vAlign w:val="center"/>
+          </w:tcPr>
+          <w:p>
+            <w:pPr>
+              <w:pStyle w:val="ListParagraph"/>
+              <w:spacing w:before="120" w:after="120"/>
+              <w:ind w:left="0"/>
+              <w:jc w:val="center"/>
+              <w:rPr>
+                <w:rFonts w:ascii="Calibri" w:hAnsi="Calibri" w:cs="Calibri"/>
+              </w:rPr>
+            </w:pPr>
+            <w:r>
+              <w:rPr>
+                <w:rFonts w:ascii="Calibri" w:hAnsi="Calibri" w:cs="Calibri"/>
+              </w:rPr>
+              <w:t>UNIQUE NOT NULL</w:t>
+            </w:r>
+          </w:p>
+        </w:tc>
+      </w:tr>
+      <w:tr>
+        <w:trPr>
+          <w:jc w:val="center"/>
+        </w:trPr>
+        <w:tc>
+          <w:tcPr>
+            <w:tcW w:w="3404" w:type="dxa"/>
+            <w:vAlign w:val="center"/>
+          </w:tcPr>
+          <w:p>
+            <w:pPr>
+              <w:pStyle w:val="ListParagraph"/>
+              <w:spacing w:before="120" w:after="120"/>
+              <w:ind w:left="0"/>
+              <w:jc w:val="center"/>
+              <w:rPr>
+                <w:rFonts w:ascii="Calibri" w:hAnsi="Calibri" w:cs="Calibri"/>
+              </w:rPr>
+            </w:pPr>
+            <w:r>
+              <w:rPr>
+                <w:rFonts w:ascii="Calibri" w:hAnsi="Calibri" w:cs="Calibri"/>
+              </w:rPr>
+              <w:t>HashedPass</w:t>
+            </w:r>
+          </w:p>
+        </w:tc>
+        <w:tc>
+          <w:tcPr>
+            <w:tcW w:w="3405" w:type="dxa"/>
+            <w:vAlign w:val="center"/>
+          </w:tcPr>
+          <w:p>
+            <w:pPr>
+              <w:pStyle w:val="ListParagraph"/>
+              <w:spacing w:before="120" w:after="120"/>
+              <w:ind w:left="0"/>
+              <w:jc w:val="center"/>
+              <w:rPr>
+                <w:rFonts w:ascii="Calibri" w:hAnsi="Calibri" w:cs="Calibri"/>
+              </w:rPr>
+            </w:pPr>
+            <w:r>
+              <w:rPr>
+                <w:rFonts w:ascii="Calibri" w:hAnsi="Calibri" w:cs="Calibri"/>
+              </w:rPr>
+              <w:t>VARCHAR(60)</w:t>
+            </w:r>
+          </w:p>
+        </w:tc>
+        <w:tc>
+          <w:tcPr>
+            <w:tcW w:w="3405" w:type="dxa"/>
+            <w:vAlign w:val="center"/>
+          </w:tcPr>
+          <w:p>
+            <w:pPr>
+              <w:pStyle w:val="ListParagraph"/>
+              <w:spacing w:before="120" w:after="120"/>
+              <w:ind w:left="0"/>
+              <w:jc w:val="center"/>
+              <w:rPr>
+                <w:rFonts w:ascii="Calibri" w:hAnsi="Calibri" w:cs="Calibri"/>
+              </w:rPr>
+            </w:pPr>
+            <w:r>
+              <w:rPr>
+                <w:rFonts w:ascii="Calibri" w:hAnsi="Calibri" w:cs="Calibri"/>
+              </w:rPr>
+              <w:t>NOT NULL – Bcrypt output for master password hashing (NFR1)</w:t>
+            </w:r>
+          </w:p>
+        </w:tc>
+      </w:tr>
+      <w:tr>
+        <w:trPr>
+          <w:jc w:val="center"/>
+        </w:trPr>
+        <w:tc>
+          <w:tcPr>
+            <w:tcW w:w="3404" w:type="dxa"/>
+            <w:vAlign w:val="center"/>
+          </w:tcPr>
+          <w:p>
+            <w:pPr>
+              <w:pStyle w:val="ListParagraph"/>
+              <w:spacing w:before="120" w:after="120"/>
+              <w:ind w:left="0"/>
+              <w:jc w:val="center"/>
+              <w:rPr>
+                <w:rFonts w:ascii="Calibri" w:hAnsi="Calibri" w:cs="Calibri"/>
+              </w:rPr>
+            </w:pPr>
+            <w:r>
+              <w:rPr>
+                <w:rFonts w:ascii="Calibri" w:hAnsi="Calibri" w:cs="Calibri"/>
+              </w:rPr>
+              <w:t>Salt</w:t>
+            </w:r>
+          </w:p>
+        </w:tc>
+        <w:tc>
+          <w:tcPr>
+            <w:tcW w:w="3405" w:type="dxa"/>
+            <w:vAlign w:val="center"/>
+          </w:tcPr>
+          <w:p>
+            <w:pPr>
+              <w:pStyle w:val="ListParagraph"/>
+              <w:spacing w:before="120" w:after="120"/>
+              <w:ind w:left="0"/>
+              <w:jc w:val="center"/>
+              <w:rPr>
+                <w:rFonts w:ascii="Calibri" w:hAnsi="Calibri" w:cs="Calibri"/>
+              </w:rPr>
+            </w:pPr>
+            <w:r>
+              <w:rPr>
+                <w:rFonts w:ascii="Calibri" w:hAnsi="Calibri" w:cs="Calibri"/>
+              </w:rPr>
+              <w:t>VARCHAR(24)</w:t>
+            </w:r>
+          </w:p>
+        </w:tc>
+        <w:tc>
+          <w:tcPr>
+            <w:tcW w:w="3405" w:type="dxa"/>
+            <w:vAlign w:val="center"/>
+          </w:tcPr>
+          <w:p>
+            <w:pPr>
+              <w:pStyle w:val="ListParagraph"/>
+              <w:spacing w:before="120" w:after="120"/>
+              <w:ind w:left="0"/>
+              <w:jc w:val="center"/>
+              <w:rPr>
+                <w:rFonts w:ascii="Calibri" w:hAnsi="Calibri" w:cs="Calibri"/>
+              </w:rPr>
+            </w:pPr>
+            <w:r>
+              <w:rPr>
+                <w:rFonts w:ascii="Calibri" w:hAnsi="Calibri" w:cs="Calibri"/>
+              </w:rPr>
+              <w:t>NOT NULL – Base64-encoded 16-byte salt for PBKDF2 KEK derivation (NFR2)</w:t>
+            </w:r>
+          </w:p>
+        </w:tc>
+      </w:tr>
+      <w:tr>
+        <w:trPr>
+          <w:jc w:val="center"/>
+        </w:trPr>
+        <w:tc>
+          <w:tcPr>
+            <w:tcW w:w="3404" w:type="dxa"/>
+            <w:vAlign w:val="center"/>
+          </w:tcPr>
+          <w:p>
+            <w:pPr>
+              <w:pStyle w:val="ListParagraph"/>
+              <w:spacing w:before="120" w:after="120"/>
+              <w:ind w:left="0"/>
+              <w:jc w:val="center"/>
+              <w:rPr>
+                <w:rFonts w:ascii="Calibri" w:hAnsi="Calibri" w:cs="Calibri"/>
+              </w:rPr>
+            </w:pPr>
+            <w:r>
+              <w:rPr>
+                <w:rFonts w:ascii="Calibri" w:hAnsi="Calibri" w:cs="Calibri"/>
+              </w:rPr>
+              <w:t>LastUpdate</w:t>
+            </w:r>
+          </w:p>
+        </w:tc>
+        <w:tc>
+          <w:tcPr>
+            <w:tcW w:w="3405" w:type="dxa"/>
+            <w:vAlign w:val="center"/>
+          </w:tcPr>
+          <w:p>
+            <w:pPr>
+              <w:pStyle w:val="ListParagraph"/>
+              <w:spacing w:before="120" w:after="120"/>
+              <w:ind w:left="0"/>
+              <w:jc w:val="center"/>
+              <w:rPr>
+                <w:rFonts w:ascii="Calibri" w:hAnsi="Calibri" w:cs="Calibri"/>
+              </w:rPr>
+            </w:pPr>
+            <w:r>
+              <w:rPr>
+                <w:rFonts w:ascii="Calibri" w:hAnsi="Calibri" w:cs="Calibri"/>
+              </w:rPr>
+              <w:t>TIMESTAMP</w:t>
+            </w:r>
+          </w:p>
+        </w:tc>
+        <w:tc>
+          <w:tcPr>
+            <w:tcW w:w="3405" w:type="dxa"/>
+            <w:vAlign w:val="center"/>
+          </w:tcPr>
+          <w:p>
+            <w:pPr>
+              <w:pStyle w:val="ListParagraph"/>
+              <w:spacing w:before="120" w:after="120"/>
+              <w:ind w:left="0"/>
+              <w:jc w:val="center"/>
+              <w:rPr>
+                <w:rFonts w:ascii="Calibri" w:hAnsi="Calibri" w:cs="Calibri"/>
+              </w:rPr>
+            </w:pPr>
+            <w:r>
+              <w:rPr>
+                <w:rFonts w:ascii="Calibri" w:hAnsi="Calibri" w:cs="Calibri"/>
+              </w:rPr>
+              <w:t>DEFAULT NOW()</w:t>
+            </w:r>
+          </w:p>
+        </w:tc>
+      </w:tr>
+      <w:tr>
+        <w:trPr>
+          <w:jc w:val="center"/>
+        </w:trPr>
+        <w:tc>
+          <w:tcPr>
+            <w:tcW w:w="3404" w:type="dxa"/>
+            <w:vAlign w:val="center"/>
+          </w:tcPr>
+          <w:p>
+            <w:pPr>
+              <w:pStyle w:val="ListParagraph"/>
+              <w:spacing w:before="120" w:after="120"/>
+              <w:ind w:left="0"/>
+              <w:jc w:val="center"/>
+              <w:rPr>
+                <w:rFonts w:ascii="Calibri" w:hAnsi="Calibri" w:cs="Calibri"/>
+              </w:rPr>
+            </w:pPr>
+            <w:r>
+              <w:rPr>
+                <w:rFonts w:ascii="Calibri" w:hAnsi="Calibri" w:cs="Calibri"/>
+              </w:rPr>
+              <w:t>CreationDate</w:t>
+            </w:r>
+          </w:p>
+        </w:tc>
+        <w:tc>
+          <w:tcPr>
+            <w:tcW w:w="3405" w:type="dxa"/>
+            <w:vAlign w:val="center"/>
+          </w:tcPr>
+          <w:p>
+            <w:pPr>
+              <w:pStyle w:val="ListParagraph"/>
+              <w:spacing w:before="120" w:after="120"/>
+              <w:ind w:left="0"/>
+              <w:jc w:val="center"/>
+              <w:rPr>
+                <w:rFonts w:ascii="Calibri" w:hAnsi="Calibri" w:cs="Calibri"/>
+              </w:rPr>
+            </w:pPr>
+            <w:r>
+              <w:rPr>
+                <w:rFonts w:ascii="Calibri" w:hAnsi="Calibri" w:cs="Calibri"/>
+              </w:rPr>
+              <w:t>TIMESTAMP</w:t>
+            </w:r>
+          </w:p>
+        </w:tc>
+        <w:tc>
+          <w:tcPr>
+            <w:tcW w:w="3405" w:type="dxa"/>
+            <w:vAlign w:val="center"/>
+          </w:tcPr>
+          <w:p>
+            <w:pPr>
+              <w:pStyle w:val="ListParagraph"/>
+              <w:spacing w:before="120" w:after="120"/>
+              <w:ind w:left="0"/>
+              <w:jc w:val="center"/>
+              <w:rPr>
+                <w:rFonts w:ascii="Calibri" w:hAnsi="Calibri" w:cs="Calibri"/>
+              </w:rPr>
+            </w:pPr>
+            <w:r>
+              <w:rPr>
+                <w:rFonts w:ascii="Calibri" w:hAnsi="Calibri" w:cs="Calibri"/>
+              </w:rPr>
+              <w:t>DEFAULT NOW()</w:t>
+            </w:r>
+          </w:p>
+        </w:tc>
+      </w:tr>
+      <w:tr>
+        <w:trPr>
+          <w:jc w:val="center"/>
+        </w:trPr>
+        <w:tc>
+          <w:tcPr>
+            <w:tcW w:w="3404" w:type="dxa"/>
+            <w:vAlign w:val="center"/>
+          </w:tcPr>
+          <w:p>
+            <w:pPr>
+              <w:pStyle w:val="ListParagraph"/>
+              <w:spacing w:before="120" w:after="120"/>
+              <w:ind w:left="0"/>
+              <w:jc w:val="center"/>
+              <w:rPr>
+                <w:rFonts w:ascii="Calibri" w:hAnsi="Calibri" w:cs="Calibri"/>
+              </w:rPr>
+            </w:pPr>
+            <w:r>
+              <w:rPr>
+                <w:rFonts w:ascii="Calibri" w:hAnsi="Calibri" w:cs="Calibri"/>
+              </w:rPr>
+              <w:t>EncryptedDEK</w:t>
+            </w:r>
+          </w:p>
+        </w:tc>
+        <w:tc>
+          <w:tcPr>
+            <w:tcW w:w="3405" w:type="dxa"/>
+            <w:vAlign w:val="center"/>
+          </w:tcPr>
+          <w:p>
+            <w:pPr>
+              <w:pStyle w:val="ListParagraph"/>
+              <w:spacing w:before="120" w:after="120"/>
+              <w:ind w:left="0"/>
+              <w:jc w:val="center"/>
+              <w:rPr>
+                <w:rFonts w:ascii="Calibri" w:hAnsi="Calibri" w:cs="Calibri"/>
+              </w:rPr>
+            </w:pPr>
+            <w:r>
+              <w:rPr>
+                <w:rFonts w:ascii="Calibri" w:hAnsi="Calibri" w:cs="Calibri"/>
+              </w:rPr>
+              <w:t>VARCHAR(44)</w:t>
+            </w:r>
+          </w:p>
+        </w:tc>
+        <w:tc>
+          <w:tcPr>
+            <w:tcW w:w="3405" w:type="dxa"/>
+            <w:vAlign w:val="center"/>
+          </w:tcPr>
+          <w:p>
+            <w:pPr>
+              <w:pStyle w:val="ListParagraph"/>
+              <w:spacing w:before="120" w:after="120"/>
+              <w:ind w:left="0"/>
+              <w:jc w:val="center"/>
+              <w:rPr>
+                <w:rFonts w:ascii="Calibri" w:hAnsi="Calibri" w:cs="Calibri"/>
+              </w:rPr>
+            </w:pPr>
+            <w:r>
+              <w:rPr>
+                <w:rFonts w:ascii="Calibri" w:hAnsi="Calibri" w:cs="Calibri"/>
+              </w:rPr>
+              <w:t>NOT NULL – Base64-encoded 32-byte encrypted DEK (NFR3)</w:t>
+            </w:r>
+          </w:p>
+        </w:tc>
+      </w:tr>
+      <w:tr>
+        <w:trPr>
+          <w:jc w:val="center"/>
+        </w:trPr>
+        <w:tc>
+          <w:tcPr>
+            <w:tcW w:w="3404" w:type="dxa"/>
+            <w:vAlign w:val="center"/>
+          </w:tcPr>
+          <w:p>
+            <w:pPr>
+              <w:pStyle w:val="ListParagraph"/>
+              <w:spacing w:before="120" w:after="120"/>
+              <w:ind w:left="0"/>
+              <w:jc w:val="center"/>
+              <w:rPr>
+                <w:rFonts w:ascii="Calibri" w:hAnsi="Calibri" w:cs="Calibri"/>
+              </w:rPr>
+            </w:pPr>
+            <w:r>
+              <w:rPr>
+                <w:rFonts w:ascii="Calibri" w:hAnsi="Calibri" w:cs="Calibri"/>
+              </w:rPr>
+              <w:t>DEKIV</w:t>
+            </w:r>
+          </w:p>
+        </w:tc>
+        <w:tc>
+          <w:tcPr>
+            <w:tcW w:w="3405" w:type="dxa"/>
+            <w:vAlign w:val="center"/>
+          </w:tcPr>
+          <w:p>
+            <w:pPr>
+              <w:pStyle w:val="ListParagraph"/>
+              <w:spacing w:before="120" w:after="120"/>
+              <w:ind w:left="0"/>
+              <w:jc w:val="center"/>
+              <w:rPr>
+                <w:rFonts w:ascii="Calibri" w:hAnsi="Calibri" w:cs="Calibri"/>
+              </w:rPr>
+            </w:pPr>
+            <w:r>
+              <w:rPr>
+                <w:rFonts w:ascii="Calibri" w:hAnsi="Calibri" w:cs="Calibri"/>
+              </w:rPr>
+              <w:t>VARCHAR(24)</w:t>
+            </w:r>
+          </w:p>
+        </w:tc>
+        <w:tc>
+          <w:tcPr>
+            <w:tcW w:w="3405" w:type="dxa"/>
+            <w:vAlign w:val="center"/>
+          </w:tcPr>
+          <w:p>
+            <w:pPr>
+              <w:pStyle w:val="ListParagraph"/>
+              <w:spacing w:before="120" w:after="120"/>
+              <w:ind w:left="0"/>
+              <w:jc w:val="center"/>
+              <w:rPr>
+                <w:rFonts w:ascii="Calibri" w:hAnsi="Calibri" w:cs="Calibri"/>
+              </w:rPr>
+            </w:pPr>
+            <w:r>
+              <w:rPr>
+                <w:rFonts w:ascii="Calibri" w:hAnsi="Calibri" w:cs="Calibri"/>
+              </w:rPr>
+              <w:t>NOT NULL – Base64-encoded 16-byte IV for DEK encryption (NFR3)</w:t>
+            </w:r>
+          </w:p>
+        </w:tc>
+      </w:tr>
+      <w:tr>
+        <w:trPr>
+          <w:jc w:val="center"/>
+        </w:trPr>
+        <w:tc>
+          <w:tcPr>
+            <w:tcW w:w="3404" w:type="dxa"/>
+            <w:vAlign w:val="center"/>
+          </w:tcPr>
+          <w:p>
+            <w:pPr>
+              <w:pStyle w:val="ListParagraph"/>
+              <w:spacing w:before="120" w:after="120"/>
+              <w:ind w:left="0"/>
+              <w:jc w:val="center"/>
+              <w:rPr>
+                <w:rFonts w:ascii="Calibri" w:hAnsi="Calibri" w:cs="Calibri"/>
+              </w:rPr>
+            </w:pPr>
+            <w:r>
+              <w:rPr>
+                <w:rFonts w:ascii="Calibri" w:hAnsi="Calibri" w:cs="Calibri"/>
+              </w:rPr>
+              <w:t>KEYCreationDate</w:t>
+            </w:r>
+          </w:p>
+        </w:tc>
+        <w:tc>
+          <w:tcPr>
+            <w:tcW w:w="3405" w:type="dxa"/>
+            <w:vAlign w:val="center"/>
+          </w:tcPr>
+          <w:p>
+            <w:pPr>
+              <w:pStyle w:val="ListParagraph"/>
+              <w:spacing w:before="120" w:after="120"/>
+              <w:ind w:left="0"/>
+              <w:jc w:val="center"/>
+              <w:rPr>
+                <w:rFonts w:ascii="Calibri" w:hAnsi="Calibri" w:cs="Calibri"/>
+              </w:rPr>
+            </w:pPr>
+            <w:r>
+              <w:rPr>
+                <w:rFonts w:ascii="Calibri" w:hAnsi="Calibri" w:cs="Calibri"/>
+              </w:rPr>
+              <w:t>TIMESTAMP</w:t>
+            </w:r>
+          </w:p>
+        </w:tc>
+        <w:tc>
+          <w:tcPr>
+            <w:tcW w:w="3405" w:type="dxa"/>
+            <w:vAlign w:val="center"/>
+          </w:tcPr>
+          <w:p>
+            <w:pPr>
+              <w:pStyle w:val="ListParagraph"/>
+              <w:spacing w:before="120" w:after="120"/>
+              <w:ind w:left="0"/>
+              <w:jc w:val="center"/>
+              <w:rPr>
+                <w:rFonts w:ascii="Calibri" w:hAnsi="Calibri" w:cs="Calibri"/>
+              </w:rPr>
+            </w:pPr>
+            <w:r>
+              <w:rPr>
+                <w:rFonts w:ascii="Calibri" w:hAnsi="Calibri" w:cs="Calibri"/>
+              </w:rPr>
+              <w:t>DEFAULT NOW()</w:t>
+            </w:r>
+          </w:p>
+        </w:tc>
+      </w:tr>
+    </w:tbl>
+    <w:p>
+      <w:pPr>
+        <w:pStyle w:val="ListParagraph"/>
+        <w:spacing w:after="240" w:line="240" w:lineRule="auto"/>
+        <w:ind w:left="1195"/>
+        <w:rPr>
+          <w:rFonts w:ascii="Calibri" w:hAnsi="Calibri" w:cs="Calibri"/>
+        </w:rPr>
+      </w:pPr>
+    </w:p>
+    <w:p/>
+    <w:p>
+      <w:pPr>
         <w:pStyle w:val="Heading2"/>
         <w:numPr>
           <w:ilvl w:val="1"/>
@@ -5885,7 +6909,6 @@
           <w:szCs w:val="24"/>
         </w:rPr>
       </w:pPr>
-      <w:bookmarkStart w:id="15" w:name="_Toc193821812"/>
       <w:r>
         <w:rPr>
           <w:rFonts w:ascii="Calibri" w:hAnsi="Calibri" w:cs="Calibri"/>
@@ -5895,6 +6918,7 @@
           <w:sz w:val="24"/>
           <w:szCs w:val="24"/>
         </w:rPr>
+        <w:lastRenderedPageBreak/>
         <w:t>Passwords Table</w:t>
       </w:r>
       <w:bookmarkEnd w:id="15"/>
@@ -6045,8 +7069,19 @@
           <w:sz w:val="17"/>
           <w:szCs w:val="17"/>
         </w:rPr>
-        <w:t xml:space="preserve">    ID UUID PRIMARY KEY DEFAULT gen_random_uuid</w:t>
-      </w:r>
+        <w:t xml:space="preserve">    ID UUID PRIMARY KEY DEFAULT </w:t>
+      </w:r>
+      <w:proofErr w:type="spellStart"/>
+      <w:r>
+        <w:rPr>
+          <w:rFonts w:ascii="Calibri" w:hAnsi="Calibri" w:cs="Calibri"/>
+          <w:color w:val="000000"/>
+          <w:sz w:val="17"/>
+          <w:szCs w:val="17"/>
+        </w:rPr>
+        <w:t>gen_random_uuid</w:t>
+      </w:r>
+      <w:proofErr w:type="spellEnd"/>
       <w:r>
         <w:rPr>
           <w:rFonts w:ascii="Calibri" w:hAnsi="Calibri" w:cs="Calibri"/>
@@ -6063,6 +7098,25 @@
           <w:sz w:val="17"/>
           <w:szCs w:val="17"/>
         </w:rPr>
+        <w:t xml:space="preserve"> </w:t>
+      </w:r>
+      <w:r>
+        <w:rPr>
+          <w:rFonts w:ascii="Calibri" w:hAnsi="Calibri" w:cs="Calibri"/>
+          <w:color w:val="000000"/>
+          <w:sz w:val="17"/>
+          <w:szCs w:val="17"/>
+        </w:rPr>
+        <w:tab/>
+      </w:r>
+      <w:r>
+        <w:rPr>
+          <w:rFonts w:ascii="Calibri" w:hAnsi="Calibri" w:cs="Calibri"/>
+          <w:color w:val="000000"/>
+          <w:sz w:val="17"/>
+          <w:szCs w:val="17"/>
+        </w:rPr>
+        <w:tab/>
         <w:t xml:space="preserve"> </w:t>
       </w:r>
       <w:r>
@@ -6136,6 +7190,7 @@
         </w:rPr>
         <w:t xml:space="preserve">    </w:t>
       </w:r>
+      <w:proofErr w:type="spellStart"/>
       <w:r>
         <w:rPr>
           <w:rFonts w:ascii="Calibri" w:hAnsi="Calibri" w:cs="Calibri"/>
@@ -6145,6 +7200,7 @@
         </w:rPr>
         <w:t>UserID</w:t>
       </w:r>
+      <w:proofErr w:type="spellEnd"/>
       <w:r>
         <w:rPr>
           <w:rFonts w:ascii="Calibri" w:hAnsi="Calibri" w:cs="Calibri"/>
@@ -6170,7 +7226,44 @@
           <w:sz w:val="17"/>
           <w:szCs w:val="17"/>
         </w:rPr>
-        <w:t xml:space="preserve">                         </w:t>
+        <w:t xml:space="preserve">                        </w:t>
+      </w:r>
+      <w:r>
+        <w:rPr>
+          <w:rFonts w:ascii="Calibri" w:hAnsi="Calibri" w:cs="Calibri"/>
+          <w:color w:val="000000"/>
+          <w:sz w:val="17"/>
+          <w:szCs w:val="17"/>
+        </w:rPr>
+        <w:tab/>
+      </w:r>
+      <w:r>
+        <w:rPr>
+          <w:rFonts w:ascii="Calibri" w:hAnsi="Calibri" w:cs="Calibri"/>
+          <w:color w:val="000000"/>
+          <w:sz w:val="17"/>
+          <w:szCs w:val="17"/>
+        </w:rPr>
+        <w:tab/>
+      </w:r>
+      <w:r>
+        <w:rPr>
+          <w:rFonts w:ascii="Calibri" w:hAnsi="Calibri" w:cs="Calibri"/>
+          <w:color w:val="000000"/>
+          <w:sz w:val="17"/>
+          <w:szCs w:val="17"/>
+        </w:rPr>
+        <w:t xml:space="preserve"> </w:t>
+      </w:r>
+      <w:r>
+        <w:rPr>
+          <w:rFonts w:ascii="Calibri" w:hAnsi="Calibri" w:cs="Calibri"/>
+          <w:color w:val="000000"/>
+          <w:sz w:val="17"/>
+          <w:szCs w:val="17"/>
+        </w:rPr>
+        <w:tab/>
+        <w:t xml:space="preserve"> </w:t>
       </w:r>
       <w:r>
         <w:rPr>
@@ -6372,6 +7465,35 @@
       <w:r>
         <w:rPr>
           <w:rFonts w:ascii="Calibri" w:hAnsi="Calibri" w:cs="Calibri"/>
+          <w:color w:val="000000"/>
+          <w:sz w:val="17"/>
+          <w:szCs w:val="17"/>
+        </w:rPr>
+        <w:tab/>
+      </w:r>
+      <w:r>
+        <w:rPr>
+          <w:rFonts w:ascii="Calibri" w:hAnsi="Calibri" w:cs="Calibri"/>
+          <w:color w:val="000000"/>
+          <w:sz w:val="17"/>
+          <w:szCs w:val="17"/>
+        </w:rPr>
+        <w:tab/>
+        <w:t xml:space="preserve"> </w:t>
+      </w:r>
+      <w:r>
+        <w:rPr>
+          <w:rFonts w:ascii="Calibri" w:hAnsi="Calibri" w:cs="Calibri"/>
+          <w:color w:val="000000"/>
+          <w:sz w:val="17"/>
+          <w:szCs w:val="17"/>
+        </w:rPr>
+        <w:tab/>
+        <w:t xml:space="preserve"> </w:t>
+      </w:r>
+      <w:r>
+        <w:rPr>
+          <w:rFonts w:ascii="Calibri" w:hAnsi="Calibri" w:cs="Calibri"/>
           <w:color w:val="666600"/>
           <w:sz w:val="17"/>
           <w:szCs w:val="17"/>
@@ -6700,6 +7822,7 @@
         </w:rPr>
         <w:t xml:space="preserve">    </w:t>
       </w:r>
+      <w:proofErr w:type="spellStart"/>
       <w:r>
         <w:rPr>
           <w:rFonts w:ascii="Calibri" w:hAnsi="Calibri" w:cs="Calibri"/>
@@ -6709,6 +7832,7 @@
         </w:rPr>
         <w:t>EncryptedPass</w:t>
       </w:r>
+      <w:proofErr w:type="spellEnd"/>
       <w:r>
         <w:rPr>
           <w:rFonts w:ascii="Calibri" w:hAnsi="Calibri" w:cs="Calibri"/>
@@ -6770,7 +7894,45 @@
           <w:sz w:val="17"/>
           <w:szCs w:val="17"/>
         </w:rPr>
-        <w:t xml:space="preserve">           </w:t>
+        <w:t xml:space="preserve">          </w:t>
+      </w:r>
+      <w:r>
+        <w:rPr>
+          <w:rFonts w:ascii="Calibri" w:hAnsi="Calibri" w:cs="Calibri"/>
+          <w:color w:val="000000"/>
+          <w:sz w:val="17"/>
+          <w:szCs w:val="17"/>
+        </w:rPr>
+        <w:tab/>
+      </w:r>
+      <w:r>
+        <w:rPr>
+          <w:rFonts w:ascii="Calibri" w:hAnsi="Calibri" w:cs="Calibri"/>
+          <w:color w:val="000000"/>
+          <w:sz w:val="17"/>
+          <w:szCs w:val="17"/>
+        </w:rPr>
+        <w:t xml:space="preserve"> </w:t>
+      </w:r>
+      <w:r>
+        <w:rPr>
+          <w:rFonts w:ascii="Calibri" w:hAnsi="Calibri" w:cs="Calibri"/>
+          <w:color w:val="000000"/>
+          <w:sz w:val="17"/>
+          <w:szCs w:val="17"/>
+        </w:rPr>
+        <w:tab/>
+        <w:t xml:space="preserve"> </w:t>
+      </w:r>
+      <w:r>
+        <w:rPr>
+          <w:rFonts w:ascii="Calibri" w:hAnsi="Calibri" w:cs="Calibri"/>
+          <w:color w:val="000000"/>
+          <w:sz w:val="17"/>
+          <w:szCs w:val="17"/>
+        </w:rPr>
+        <w:tab/>
+        <w:t xml:space="preserve"> </w:t>
       </w:r>
       <w:r>
         <w:rPr>
@@ -7412,7 +8574,38 @@
           <w:sz w:val="17"/>
           <w:szCs w:val="17"/>
         </w:rPr>
-        <w:t xml:space="preserve">    CONSTRAINT unique_user_username UNIQUE </w:t>
+        <w:t xml:space="preserve">    CONSTRAINT </w:t>
+      </w:r>
+      <w:proofErr w:type="spellStart"/>
+      <w:proofErr w:type="gramStart"/>
+      <w:r>
+        <w:rPr>
+          <w:rFonts w:ascii="Calibri" w:hAnsi="Calibri" w:cs="Calibri"/>
+          <w:color w:val="000000"/>
+          <w:sz w:val="17"/>
+          <w:szCs w:val="17"/>
+        </w:rPr>
+        <w:t>unique_user</w:t>
+      </w:r>
+      <w:proofErr w:type="gramEnd"/>
+      <w:r>
+        <w:rPr>
+          <w:rFonts w:ascii="Calibri" w:hAnsi="Calibri" w:cs="Calibri"/>
+          <w:color w:val="000000"/>
+          <w:sz w:val="17"/>
+          <w:szCs w:val="17"/>
+        </w:rPr>
+        <w:t>_username</w:t>
+      </w:r>
+      <w:proofErr w:type="spellEnd"/>
+      <w:r>
+        <w:rPr>
+          <w:rFonts w:ascii="Calibri" w:hAnsi="Calibri" w:cs="Calibri"/>
+          <w:color w:val="000000"/>
+          <w:sz w:val="17"/>
+          <w:szCs w:val="17"/>
+        </w:rPr>
+        <w:t xml:space="preserve"> UNIQUE </w:t>
       </w:r>
       <w:r>
         <w:rPr>
@@ -7423,6 +8616,7 @@
         </w:rPr>
         <w:t>(</w:t>
       </w:r>
+      <w:proofErr w:type="spellStart"/>
       <w:r>
         <w:rPr>
           <w:rFonts w:ascii="Calibri" w:hAnsi="Calibri" w:cs="Calibri"/>
@@ -7432,6 +8626,7 @@
         </w:rPr>
         <w:t>UserID</w:t>
       </w:r>
+      <w:proofErr w:type="spellEnd"/>
       <w:r>
         <w:rPr>
           <w:rFonts w:ascii="Calibri" w:hAnsi="Calibri" w:cs="Calibri"/>
@@ -7476,6 +8671,15 @@
           <w:szCs w:val="17"/>
         </w:rPr>
         <w:t xml:space="preserve"> </w:t>
+      </w:r>
+      <w:r>
+        <w:rPr>
+          <w:rFonts w:ascii="Calibri" w:hAnsi="Calibri" w:cs="Calibri"/>
+          <w:color w:val="000000"/>
+          <w:sz w:val="17"/>
+          <w:szCs w:val="17"/>
+        </w:rPr>
+        <w:tab/>
       </w:r>
       <w:r>
         <w:rPr>
@@ -7592,13 +8796,961 @@
           <w:rtl/>
         </w:rPr>
       </w:pPr>
-      <w:r>
-        <w:rPr>
-          <w:rFonts w:ascii="Calibri" w:hAnsi="Calibri" w:cs="Calibri"/>
-        </w:rPr>
-        <w:br w:type="page"/>
-      </w:r>
-    </w:p>
+    </w:p>
+    <w:tbl>
+      <w:tblPr>
+        <w:tblStyle w:val="TableGrid"/>
+        <w:tblW w:w="0" w:type="auto"/>
+        <w:jc w:val="center"/>
+        <w:tblBorders>
+          <w:top w:val="single" w:sz="8" w:space="0" w:color="auto"/>
+          <w:left w:val="single" w:sz="8" w:space="0" w:color="auto"/>
+          <w:bottom w:val="single" w:sz="8" w:space="0" w:color="auto"/>
+          <w:right w:val="single" w:sz="8" w:space="0" w:color="auto"/>
+          <w:insideH w:val="single" w:sz="6" w:space="0" w:color="auto"/>
+          <w:insideV w:val="single" w:sz="6" w:space="0" w:color="auto"/>
+        </w:tblBorders>
+        <w:tblLook w:val="04A0" w:firstRow="1" w:lastRow="0" w:firstColumn="1" w:lastColumn="0" w:noHBand="0" w:noVBand="1"/>
+      </w:tblPr>
+      <w:tblGrid>
+        <w:gridCol w:w="3399"/>
+        <w:gridCol w:w="3400"/>
+        <w:gridCol w:w="3405"/>
+      </w:tblGrid>
+      <w:tr>
+        <w:trPr>
+          <w:jc w:val="center"/>
+        </w:trPr>
+        <w:tc>
+          <w:tcPr>
+            <w:tcW w:w="3404" w:type="dxa"/>
+            <w:vAlign w:val="center"/>
+          </w:tcPr>
+          <w:p>
+            <w:pPr>
+              <w:pStyle w:val="ListParagraph"/>
+              <w:spacing w:before="120" w:after="120"/>
+              <w:ind w:left="0"/>
+              <w:jc w:val="center"/>
+              <w:rPr>
+                <w:rFonts w:ascii="Calibri" w:hAnsi="Calibri" w:cs="Calibri"/>
+                <w:b/>
+                <w:bCs/>
+              </w:rPr>
+            </w:pPr>
+            <w:r>
+              <w:rPr>
+                <w:rFonts w:ascii="Calibri" w:hAnsi="Calibri" w:cs="Calibri"/>
+                <w:b/>
+                <w:bCs/>
+              </w:rPr>
+              <w:t>Field</w:t>
+            </w:r>
+          </w:p>
+        </w:tc>
+        <w:tc>
+          <w:tcPr>
+            <w:tcW w:w="3405" w:type="dxa"/>
+            <w:vAlign w:val="center"/>
+          </w:tcPr>
+          <w:p>
+            <w:pPr>
+              <w:spacing w:before="120" w:after="120"/>
+              <w:jc w:val="center"/>
+              <w:rPr>
+                <w:rFonts w:ascii="Calibri" w:hAnsi="Calibri" w:cs="Calibri"/>
+                <w:b/>
+                <w:bCs/>
+              </w:rPr>
+            </w:pPr>
+            <w:r>
+              <w:rPr>
+                <w:rFonts w:ascii="Calibri" w:hAnsi="Calibri" w:cs="Calibri"/>
+                <w:b/>
+                <w:bCs/>
+              </w:rPr>
+              <w:t>Definition</w:t>
+            </w:r>
+          </w:p>
+        </w:tc>
+        <w:tc>
+          <w:tcPr>
+            <w:tcW w:w="3405" w:type="dxa"/>
+            <w:vAlign w:val="center"/>
+          </w:tcPr>
+          <w:p>
+            <w:pPr>
+              <w:pStyle w:val="ListParagraph"/>
+              <w:spacing w:before="120" w:after="120"/>
+              <w:ind w:left="0"/>
+              <w:jc w:val="center"/>
+              <w:rPr>
+                <w:rFonts w:ascii="Calibri" w:hAnsi="Calibri" w:cs="Calibri"/>
+                <w:b/>
+                <w:bCs/>
+              </w:rPr>
+            </w:pPr>
+            <w:r>
+              <w:rPr>
+                <w:rFonts w:ascii="Calibri" w:hAnsi="Calibri" w:cs="Calibri"/>
+                <w:b/>
+                <w:bCs/>
+              </w:rPr>
+              <w:t>Constraints/Comments</w:t>
+            </w:r>
+          </w:p>
+        </w:tc>
+      </w:tr>
+      <w:tr>
+        <w:trPr>
+          <w:jc w:val="center"/>
+        </w:trPr>
+        <w:tc>
+          <w:tcPr>
+            <w:tcW w:w="3404" w:type="dxa"/>
+            <w:vAlign w:val="center"/>
+          </w:tcPr>
+          <w:p>
+            <w:pPr>
+              <w:pStyle w:val="ListParagraph"/>
+              <w:spacing w:before="120" w:after="120"/>
+              <w:ind w:left="0"/>
+              <w:jc w:val="center"/>
+              <w:rPr>
+                <w:rFonts w:ascii="Calibri" w:hAnsi="Calibri" w:cs="Calibri"/>
+              </w:rPr>
+            </w:pPr>
+            <w:r>
+              <w:rPr>
+                <w:rFonts w:ascii="Calibri" w:hAnsi="Calibri" w:cs="Calibri"/>
+              </w:rPr>
+              <w:t>ID</w:t>
+            </w:r>
+          </w:p>
+        </w:tc>
+        <w:tc>
+          <w:tcPr>
+            <w:tcW w:w="3405" w:type="dxa"/>
+            <w:vAlign w:val="center"/>
+          </w:tcPr>
+          <w:p>
+            <w:pPr>
+              <w:spacing w:before="120" w:after="120"/>
+              <w:jc w:val="center"/>
+              <w:rPr>
+                <w:rFonts w:ascii="Calibri" w:hAnsi="Calibri" w:cs="Calibri"/>
+              </w:rPr>
+            </w:pPr>
+            <w:r>
+              <w:rPr>
+                <w:rFonts w:ascii="Calibri" w:hAnsi="Calibri" w:cs="Calibri"/>
+              </w:rPr>
+              <w:t>UUID</w:t>
+            </w:r>
+          </w:p>
+        </w:tc>
+        <w:tc>
+          <w:tcPr>
+            <w:tcW w:w="3405" w:type="dxa"/>
+            <w:vAlign w:val="center"/>
+          </w:tcPr>
+          <w:p>
+            <w:pPr>
+              <w:spacing w:before="120" w:after="120"/>
+              <w:jc w:val="center"/>
+              <w:rPr>
+                <w:rFonts w:ascii="Calibri" w:hAnsi="Calibri" w:cs="Calibri"/>
+              </w:rPr>
+            </w:pPr>
+            <w:r>
+              <w:rPr>
+                <w:rFonts w:ascii="Calibri" w:hAnsi="Calibri" w:cs="Calibri"/>
+              </w:rPr>
+              <w:t>PRIMARY KEY DEFAULT gen_random_uuid() -- GUID primary key</w:t>
+            </w:r>
+          </w:p>
+        </w:tc>
+      </w:tr>
+      <w:tr>
+        <w:trPr>
+          <w:jc w:val="center"/>
+        </w:trPr>
+        <w:tc>
+          <w:tcPr>
+            <w:tcW w:w="3404" w:type="dxa"/>
+            <w:vAlign w:val="center"/>
+          </w:tcPr>
+          <w:p>
+            <w:pPr>
+              <w:pStyle w:val="ListParagraph"/>
+              <w:spacing w:before="120" w:after="120"/>
+              <w:ind w:left="0"/>
+              <w:jc w:val="center"/>
+              <w:rPr>
+                <w:rFonts w:ascii="Calibri" w:hAnsi="Calibri" w:cs="Calibri"/>
+              </w:rPr>
+            </w:pPr>
+            <w:proofErr w:type="spellStart"/>
+            <w:r>
+              <w:rPr>
+                <w:rFonts w:ascii="Calibri" w:hAnsi="Calibri" w:cs="Calibri"/>
+              </w:rPr>
+              <w:t>UserID</w:t>
+            </w:r>
+            <w:proofErr w:type="spellEnd"/>
+          </w:p>
+        </w:tc>
+        <w:tc>
+          <w:tcPr>
+            <w:tcW w:w="3405" w:type="dxa"/>
+            <w:vAlign w:val="center"/>
+          </w:tcPr>
+          <w:p>
+            <w:pPr>
+              <w:pStyle w:val="ListParagraph"/>
+              <w:spacing w:before="120" w:after="120"/>
+              <w:ind w:left="0"/>
+              <w:jc w:val="center"/>
+              <w:rPr>
+                <w:rFonts w:ascii="Calibri" w:hAnsi="Calibri" w:cs="Calibri"/>
+                <w:rtl/>
+                <w:lang w:bidi="ar-EG"/>
+              </w:rPr>
+            </w:pPr>
+            <w:r>
+              <w:rPr>
+                <w:rFonts w:ascii="Calibri" w:hAnsi="Calibri" w:cs="Calibri"/>
+              </w:rPr>
+              <w:t>UUID</w:t>
+            </w:r>
+          </w:p>
+        </w:tc>
+        <w:tc>
+          <w:tcPr>
+            <w:tcW w:w="3405" w:type="dxa"/>
+            <w:vAlign w:val="center"/>
+          </w:tcPr>
+          <w:p>
+            <w:pPr>
+              <w:pStyle w:val="ListParagraph"/>
+              <w:spacing w:before="120" w:after="120"/>
+              <w:ind w:left="0"/>
+              <w:jc w:val="center"/>
+              <w:rPr>
+                <w:rFonts w:ascii="Calibri" w:hAnsi="Calibri" w:cs="Calibri"/>
+              </w:rPr>
+            </w:pPr>
+            <w:r>
+              <w:rPr>
+                <w:rFonts w:ascii="Calibri" w:hAnsi="Calibri" w:cs="Calibri"/>
+              </w:rPr>
+              <w:t>NOT NULL – Foreign key referencing Users.ID (FR4)</w:t>
+            </w:r>
+          </w:p>
+        </w:tc>
+      </w:tr>
+      <w:tr>
+        <w:trPr>
+          <w:jc w:val="center"/>
+        </w:trPr>
+        <w:tc>
+          <w:tcPr>
+            <w:tcW w:w="3404" w:type="dxa"/>
+            <w:vAlign w:val="center"/>
+          </w:tcPr>
+          <w:p>
+            <w:pPr>
+              <w:pStyle w:val="ListParagraph"/>
+              <w:spacing w:before="120" w:after="120"/>
+              <w:ind w:left="0"/>
+              <w:jc w:val="center"/>
+              <w:rPr>
+                <w:rFonts w:ascii="Calibri" w:hAnsi="Calibri" w:cs="Calibri"/>
+              </w:rPr>
+            </w:pPr>
+            <w:r>
+              <w:rPr>
+                <w:rFonts w:ascii="Calibri" w:hAnsi="Calibri" w:cs="Calibri"/>
+              </w:rPr>
+              <w:t>IV</w:t>
+            </w:r>
+          </w:p>
+        </w:tc>
+        <w:tc>
+          <w:tcPr>
+            <w:tcW w:w="3405" w:type="dxa"/>
+            <w:vAlign w:val="center"/>
+          </w:tcPr>
+          <w:p>
+            <w:pPr>
+              <w:pStyle w:val="ListParagraph"/>
+              <w:spacing w:before="120" w:after="120"/>
+              <w:ind w:left="0"/>
+              <w:jc w:val="center"/>
+              <w:rPr>
+                <w:rFonts w:ascii="Calibri" w:hAnsi="Calibri" w:cs="Calibri"/>
+              </w:rPr>
+            </w:pPr>
+            <w:r>
+              <w:rPr>
+                <w:rFonts w:ascii="Calibri" w:hAnsi="Calibri" w:cs="Calibri"/>
+              </w:rPr>
+              <w:t>VARCHAR(</w:t>
+            </w:r>
+            <w:r>
+              <w:rPr>
+                <w:rFonts w:ascii="Calibri" w:hAnsi="Calibri" w:cs="Calibri"/>
+              </w:rPr>
+              <w:t>24</w:t>
+            </w:r>
+            <w:r>
+              <w:rPr>
+                <w:rFonts w:ascii="Calibri" w:hAnsi="Calibri" w:cs="Calibri"/>
+              </w:rPr>
+              <w:t>)</w:t>
+            </w:r>
+          </w:p>
+        </w:tc>
+        <w:tc>
+          <w:tcPr>
+            <w:tcW w:w="3405" w:type="dxa"/>
+            <w:vAlign w:val="center"/>
+          </w:tcPr>
+          <w:p>
+            <w:pPr>
+              <w:pStyle w:val="ListParagraph"/>
+              <w:spacing w:before="120" w:after="120"/>
+              <w:ind w:left="0"/>
+              <w:jc w:val="center"/>
+              <w:rPr>
+                <w:rFonts w:ascii="Calibri" w:hAnsi="Calibri" w:cs="Calibri"/>
+              </w:rPr>
+            </w:pPr>
+            <w:r>
+              <w:rPr>
+                <w:rFonts w:ascii="Calibri" w:hAnsi="Calibri" w:cs="Calibri"/>
+              </w:rPr>
+              <w:t>NOT NULL – Base64-encoded 16-byte IV for AES-256-CBC (NFR3)</w:t>
+            </w:r>
+          </w:p>
+        </w:tc>
+      </w:tr>
+      <w:tr>
+        <w:trPr>
+          <w:jc w:val="center"/>
+        </w:trPr>
+        <w:tc>
+          <w:tcPr>
+            <w:tcW w:w="3404" w:type="dxa"/>
+            <w:vAlign w:val="center"/>
+          </w:tcPr>
+          <w:p>
+            <w:pPr>
+              <w:pStyle w:val="ListParagraph"/>
+              <w:spacing w:before="120" w:after="120"/>
+              <w:ind w:left="0"/>
+              <w:jc w:val="center"/>
+              <w:rPr>
+                <w:rFonts w:ascii="Calibri" w:hAnsi="Calibri" w:cs="Calibri"/>
+              </w:rPr>
+            </w:pPr>
+            <w:r>
+              <w:rPr>
+                <w:rFonts w:ascii="Calibri" w:hAnsi="Calibri" w:cs="Calibri"/>
+              </w:rPr>
+              <w:t>Username</w:t>
+            </w:r>
+          </w:p>
+        </w:tc>
+        <w:tc>
+          <w:tcPr>
+            <w:tcW w:w="3405" w:type="dxa"/>
+            <w:vAlign w:val="center"/>
+          </w:tcPr>
+          <w:p>
+            <w:pPr>
+              <w:pStyle w:val="ListParagraph"/>
+              <w:spacing w:before="120" w:after="120"/>
+              <w:ind w:left="0"/>
+              <w:jc w:val="center"/>
+              <w:rPr>
+                <w:rFonts w:ascii="Calibri" w:hAnsi="Calibri" w:cs="Calibri"/>
+              </w:rPr>
+            </w:pPr>
+            <w:r>
+              <w:rPr>
+                <w:rFonts w:ascii="Calibri" w:hAnsi="Calibri" w:cs="Calibri"/>
+              </w:rPr>
+              <w:t>VARCHAR(100)</w:t>
+            </w:r>
+          </w:p>
+        </w:tc>
+        <w:tc>
+          <w:tcPr>
+            <w:tcW w:w="3405" w:type="dxa"/>
+            <w:vAlign w:val="center"/>
+          </w:tcPr>
+          <w:p>
+            <w:pPr>
+              <w:pStyle w:val="ListParagraph"/>
+              <w:spacing w:before="120" w:after="120"/>
+              <w:ind w:left="0"/>
+              <w:jc w:val="center"/>
+              <w:rPr>
+                <w:rFonts w:ascii="Calibri" w:hAnsi="Calibri" w:cs="Calibri"/>
+              </w:rPr>
+            </w:pPr>
+            <w:r>
+              <w:rPr>
+                <w:rFonts w:ascii="Calibri" w:hAnsi="Calibri" w:cs="Calibri"/>
+              </w:rPr>
+              <w:t>NOT NULL</w:t>
+            </w:r>
+          </w:p>
+        </w:tc>
+      </w:tr>
+      <w:tr>
+        <w:trPr>
+          <w:jc w:val="center"/>
+        </w:trPr>
+        <w:tc>
+          <w:tcPr>
+            <w:tcW w:w="3404" w:type="dxa"/>
+            <w:vAlign w:val="center"/>
+          </w:tcPr>
+          <w:p>
+            <w:pPr>
+              <w:pStyle w:val="ListParagraph"/>
+              <w:spacing w:before="120" w:after="120"/>
+              <w:ind w:left="0"/>
+              <w:jc w:val="center"/>
+              <w:rPr>
+                <w:rFonts w:ascii="Calibri" w:hAnsi="Calibri" w:cs="Calibri"/>
+              </w:rPr>
+            </w:pPr>
+            <w:proofErr w:type="spellStart"/>
+            <w:r>
+              <w:rPr>
+                <w:rFonts w:ascii="Calibri" w:hAnsi="Calibri" w:cs="Calibri"/>
+              </w:rPr>
+              <w:t>EcryptedPass</w:t>
+            </w:r>
+            <w:proofErr w:type="spellEnd"/>
+          </w:p>
+        </w:tc>
+        <w:tc>
+          <w:tcPr>
+            <w:tcW w:w="3405" w:type="dxa"/>
+            <w:vAlign w:val="center"/>
+          </w:tcPr>
+          <w:p>
+            <w:pPr>
+              <w:pStyle w:val="ListParagraph"/>
+              <w:spacing w:before="120" w:after="120"/>
+              <w:ind w:left="0"/>
+              <w:jc w:val="center"/>
+              <w:rPr>
+                <w:rFonts w:ascii="Calibri" w:hAnsi="Calibri" w:cs="Calibri"/>
+              </w:rPr>
+            </w:pPr>
+            <w:r>
+              <w:rPr>
+                <w:rFonts w:ascii="Calibri" w:hAnsi="Calibri" w:cs="Calibri"/>
+              </w:rPr>
+              <w:t>VARCHAR(44)</w:t>
+            </w:r>
+          </w:p>
+        </w:tc>
+        <w:tc>
+          <w:tcPr>
+            <w:tcW w:w="3405" w:type="dxa"/>
+            <w:vAlign w:val="center"/>
+          </w:tcPr>
+          <w:p>
+            <w:pPr>
+              <w:pStyle w:val="ListParagraph"/>
+              <w:spacing w:before="120" w:after="120"/>
+              <w:ind w:left="0"/>
+              <w:jc w:val="center"/>
+              <w:rPr>
+                <w:rFonts w:ascii="Calibri" w:hAnsi="Calibri" w:cs="Calibri"/>
+              </w:rPr>
+            </w:pPr>
+            <w:r>
+              <w:rPr>
+                <w:rFonts w:ascii="Calibri" w:hAnsi="Calibri" w:cs="Calibri"/>
+              </w:rPr>
+              <w:t>NOT NULL – Base64-encoded 32-byte encrypted password (NFR3)</w:t>
+            </w:r>
+          </w:p>
+        </w:tc>
+      </w:tr>
+      <w:tr>
+        <w:trPr>
+          <w:jc w:val="center"/>
+        </w:trPr>
+        <w:tc>
+          <w:tcPr>
+            <w:tcW w:w="3404" w:type="dxa"/>
+            <w:vAlign w:val="center"/>
+          </w:tcPr>
+          <w:p>
+            <w:pPr>
+              <w:pStyle w:val="ListParagraph"/>
+              <w:spacing w:before="120" w:after="120"/>
+              <w:ind w:left="0"/>
+              <w:jc w:val="center"/>
+              <w:rPr>
+                <w:rFonts w:ascii="Calibri" w:hAnsi="Calibri" w:cs="Calibri"/>
+              </w:rPr>
+            </w:pPr>
+            <w:proofErr w:type="spellStart"/>
+            <w:r>
+              <w:rPr>
+                <w:rFonts w:ascii="Calibri" w:hAnsi="Calibri" w:cs="Calibri"/>
+              </w:rPr>
+              <w:t>SiteName</w:t>
+            </w:r>
+            <w:proofErr w:type="spellEnd"/>
+          </w:p>
+        </w:tc>
+        <w:tc>
+          <w:tcPr>
+            <w:tcW w:w="3405" w:type="dxa"/>
+            <w:vAlign w:val="center"/>
+          </w:tcPr>
+          <w:p>
+            <w:pPr>
+              <w:pStyle w:val="ListParagraph"/>
+              <w:spacing w:before="120" w:after="120"/>
+              <w:ind w:left="0"/>
+              <w:jc w:val="center"/>
+              <w:rPr>
+                <w:rFonts w:ascii="Calibri" w:hAnsi="Calibri" w:cs="Calibri"/>
+              </w:rPr>
+            </w:pPr>
+            <w:r>
+              <w:rPr>
+                <w:rFonts w:ascii="Calibri" w:hAnsi="Calibri" w:cs="Calibri"/>
+              </w:rPr>
+              <w:t>VARCHAR(100)</w:t>
+            </w:r>
+          </w:p>
+        </w:tc>
+        <w:tc>
+          <w:tcPr>
+            <w:tcW w:w="3405" w:type="dxa"/>
+            <w:vAlign w:val="center"/>
+          </w:tcPr>
+          <w:p>
+            <w:pPr>
+              <w:pStyle w:val="ListParagraph"/>
+              <w:spacing w:before="120" w:after="120"/>
+              <w:ind w:left="0"/>
+              <w:jc w:val="center"/>
+              <w:rPr>
+                <w:rFonts w:ascii="Calibri" w:hAnsi="Calibri" w:cs="Calibri"/>
+              </w:rPr>
+            </w:pPr>
+            <w:r>
+              <w:rPr>
+                <w:rFonts w:ascii="Calibri" w:hAnsi="Calibri" w:cs="Calibri"/>
+              </w:rPr>
+              <w:t>NOT NULL</w:t>
+            </w:r>
+          </w:p>
+        </w:tc>
+      </w:tr>
+      <w:tr>
+        <w:trPr>
+          <w:jc w:val="center"/>
+        </w:trPr>
+        <w:tc>
+          <w:tcPr>
+            <w:tcW w:w="3404" w:type="dxa"/>
+            <w:vAlign w:val="center"/>
+          </w:tcPr>
+          <w:p>
+            <w:pPr>
+              <w:pStyle w:val="ListParagraph"/>
+              <w:spacing w:before="120" w:after="120"/>
+              <w:ind w:left="0"/>
+              <w:jc w:val="center"/>
+              <w:rPr>
+                <w:rFonts w:ascii="Calibri" w:hAnsi="Calibri" w:cs="Calibri"/>
+              </w:rPr>
+            </w:pPr>
+            <w:r>
+              <w:rPr>
+                <w:rFonts w:ascii="Calibri" w:hAnsi="Calibri" w:cs="Calibri"/>
+              </w:rPr>
+              <w:t>LastUpdate</w:t>
+            </w:r>
+          </w:p>
+        </w:tc>
+        <w:tc>
+          <w:tcPr>
+            <w:tcW w:w="3405" w:type="dxa"/>
+            <w:vAlign w:val="center"/>
+          </w:tcPr>
+          <w:p>
+            <w:pPr>
+              <w:pStyle w:val="ListParagraph"/>
+              <w:spacing w:before="120" w:after="120"/>
+              <w:ind w:left="0"/>
+              <w:jc w:val="center"/>
+              <w:rPr>
+                <w:rFonts w:ascii="Calibri" w:hAnsi="Calibri" w:cs="Calibri"/>
+              </w:rPr>
+            </w:pPr>
+            <w:r>
+              <w:rPr>
+                <w:rFonts w:ascii="Calibri" w:hAnsi="Calibri" w:cs="Calibri"/>
+              </w:rPr>
+              <w:t>TIMESTAMP</w:t>
+            </w:r>
+          </w:p>
+        </w:tc>
+        <w:tc>
+          <w:tcPr>
+            <w:tcW w:w="3405" w:type="dxa"/>
+            <w:vAlign w:val="center"/>
+          </w:tcPr>
+          <w:p>
+            <w:pPr>
+              <w:pStyle w:val="ListParagraph"/>
+              <w:spacing w:before="120" w:after="120"/>
+              <w:ind w:left="0"/>
+              <w:jc w:val="center"/>
+              <w:rPr>
+                <w:rFonts w:ascii="Calibri" w:hAnsi="Calibri" w:cs="Calibri"/>
+              </w:rPr>
+            </w:pPr>
+            <w:r>
+              <w:rPr>
+                <w:rFonts w:ascii="Calibri" w:hAnsi="Calibri" w:cs="Calibri"/>
+              </w:rPr>
+              <w:t>DEFAULT NOW()</w:t>
+            </w:r>
+          </w:p>
+        </w:tc>
+      </w:tr>
+      <w:tr>
+        <w:trPr>
+          <w:jc w:val="center"/>
+        </w:trPr>
+        <w:tc>
+          <w:tcPr>
+            <w:tcW w:w="3404" w:type="dxa"/>
+            <w:vAlign w:val="center"/>
+          </w:tcPr>
+          <w:p>
+            <w:pPr>
+              <w:pStyle w:val="ListParagraph"/>
+              <w:spacing w:before="120" w:after="120"/>
+              <w:ind w:left="0"/>
+              <w:jc w:val="center"/>
+              <w:rPr>
+                <w:rFonts w:ascii="Calibri" w:hAnsi="Calibri" w:cs="Calibri"/>
+              </w:rPr>
+            </w:pPr>
+            <w:r>
+              <w:rPr>
+                <w:rFonts w:ascii="Calibri" w:hAnsi="Calibri" w:cs="Calibri"/>
+              </w:rPr>
+              <w:t>CreationDate</w:t>
+            </w:r>
+          </w:p>
+        </w:tc>
+        <w:tc>
+          <w:tcPr>
+            <w:tcW w:w="3405" w:type="dxa"/>
+            <w:vAlign w:val="center"/>
+          </w:tcPr>
+          <w:p>
+            <w:pPr>
+              <w:pStyle w:val="ListParagraph"/>
+              <w:spacing w:before="120" w:after="120"/>
+              <w:ind w:left="0"/>
+              <w:jc w:val="center"/>
+              <w:rPr>
+                <w:rFonts w:ascii="Calibri" w:hAnsi="Calibri" w:cs="Calibri"/>
+              </w:rPr>
+            </w:pPr>
+            <w:r>
+              <w:rPr>
+                <w:rFonts w:ascii="Calibri" w:hAnsi="Calibri" w:cs="Calibri"/>
+              </w:rPr>
+              <w:t>TIMESTAMP</w:t>
+            </w:r>
+          </w:p>
+        </w:tc>
+        <w:tc>
+          <w:tcPr>
+            <w:tcW w:w="3405" w:type="dxa"/>
+            <w:vAlign w:val="center"/>
+          </w:tcPr>
+          <w:p>
+            <w:pPr>
+              <w:pStyle w:val="ListParagraph"/>
+              <w:spacing w:before="120" w:after="120"/>
+              <w:ind w:left="0"/>
+              <w:jc w:val="center"/>
+              <w:rPr>
+                <w:rFonts w:ascii="Calibri" w:hAnsi="Calibri" w:cs="Calibri"/>
+              </w:rPr>
+            </w:pPr>
+            <w:r>
+              <w:rPr>
+                <w:rFonts w:ascii="Calibri" w:hAnsi="Calibri" w:cs="Calibri"/>
+              </w:rPr>
+              <w:t>DEFAULT NOW()</w:t>
+            </w:r>
+          </w:p>
+        </w:tc>
+      </w:tr>
+      <w:tr>
+        <w:trPr>
+          <w:jc w:val="center"/>
+        </w:trPr>
+        <w:tc>
+          <w:tcPr>
+            <w:tcW w:w="3404" w:type="dxa"/>
+            <w:vAlign w:val="center"/>
+          </w:tcPr>
+          <w:p>
+            <w:pPr>
+              <w:pStyle w:val="ListParagraph"/>
+              <w:spacing w:before="120" w:after="120"/>
+              <w:ind w:left="0"/>
+              <w:jc w:val="center"/>
+              <w:rPr>
+                <w:rFonts w:ascii="Calibri" w:hAnsi="Calibri" w:cs="Calibri"/>
+              </w:rPr>
+            </w:pPr>
+            <w:proofErr w:type="spellStart"/>
+            <w:r>
+              <w:rPr>
+                <w:rFonts w:ascii="Calibri" w:hAnsi="Calibri" w:cs="Calibri"/>
+              </w:rPr>
+              <w:t>WebsiteURL</w:t>
+            </w:r>
+            <w:proofErr w:type="spellEnd"/>
+          </w:p>
+        </w:tc>
+        <w:tc>
+          <w:tcPr>
+            <w:tcW w:w="3405" w:type="dxa"/>
+            <w:vAlign w:val="center"/>
+          </w:tcPr>
+          <w:p>
+            <w:pPr>
+              <w:pStyle w:val="ListParagraph"/>
+              <w:spacing w:before="120" w:after="120"/>
+              <w:ind w:left="0"/>
+              <w:jc w:val="center"/>
+              <w:rPr>
+                <w:rFonts w:ascii="Calibri" w:hAnsi="Calibri" w:cs="Calibri"/>
+              </w:rPr>
+            </w:pPr>
+            <w:r>
+              <w:rPr>
+                <w:rFonts w:ascii="Calibri" w:hAnsi="Calibri" w:cs="Calibri"/>
+              </w:rPr>
+              <w:t>TEXT</w:t>
+            </w:r>
+          </w:p>
+        </w:tc>
+        <w:tc>
+          <w:tcPr>
+            <w:tcW w:w="3405" w:type="dxa"/>
+            <w:vAlign w:val="center"/>
+          </w:tcPr>
+          <w:p>
+            <w:pPr>
+              <w:pStyle w:val="ListParagraph"/>
+              <w:spacing w:before="120" w:after="120"/>
+              <w:ind w:left="0"/>
+              <w:jc w:val="center"/>
+              <w:rPr>
+                <w:rFonts w:ascii="Calibri" w:hAnsi="Calibri" w:cs="Calibri"/>
+              </w:rPr>
+            </w:pPr>
+          </w:p>
+        </w:tc>
+      </w:tr>
+      <w:tr>
+        <w:trPr>
+          <w:jc w:val="center"/>
+        </w:trPr>
+        <w:tc>
+          <w:tcPr>
+            <w:tcW w:w="3404" w:type="dxa"/>
+            <w:vAlign w:val="center"/>
+          </w:tcPr>
+          <w:p>
+            <w:pPr>
+              <w:pStyle w:val="ListParagraph"/>
+              <w:spacing w:before="120" w:after="120"/>
+              <w:ind w:left="0"/>
+              <w:jc w:val="center"/>
+              <w:rPr>
+                <w:rFonts w:ascii="Calibri" w:hAnsi="Calibri" w:cs="Calibri"/>
+              </w:rPr>
+            </w:pPr>
+            <w:r>
+              <w:rPr>
+                <w:rFonts w:ascii="Calibri" w:hAnsi="Calibri" w:cs="Calibri"/>
+              </w:rPr>
+              <w:t>FOREIGN KEY</w:t>
+            </w:r>
+          </w:p>
+        </w:tc>
+        <w:tc>
+          <w:tcPr>
+            <w:tcW w:w="3405" w:type="dxa"/>
+            <w:vAlign w:val="center"/>
+          </w:tcPr>
+          <w:p>
+            <w:pPr>
+              <w:pStyle w:val="ListParagraph"/>
+              <w:spacing w:before="120" w:after="120"/>
+              <w:ind w:left="0"/>
+              <w:jc w:val="center"/>
+              <w:rPr>
+                <w:rFonts w:ascii="Calibri" w:hAnsi="Calibri" w:cs="Calibri"/>
+              </w:rPr>
+            </w:pPr>
+          </w:p>
+        </w:tc>
+        <w:tc>
+          <w:tcPr>
+            <w:tcW w:w="3405" w:type="dxa"/>
+            <w:vAlign w:val="center"/>
+          </w:tcPr>
+          <w:p>
+            <w:pPr>
+              <w:pStyle w:val="ListParagraph"/>
+              <w:spacing w:before="120" w:after="120"/>
+              <w:ind w:left="0"/>
+              <w:jc w:val="center"/>
+              <w:rPr>
+                <w:rFonts w:ascii="Calibri" w:hAnsi="Calibri" w:cs="Calibri"/>
+              </w:rPr>
+            </w:pPr>
+            <w:r>
+              <w:rPr>
+                <w:rFonts w:ascii="Calibri" w:hAnsi="Calibri" w:cs="Calibri"/>
+              </w:rPr>
+              <w:t>(</w:t>
+            </w:r>
+            <w:proofErr w:type="spellStart"/>
+            <w:r>
+              <w:rPr>
+                <w:rFonts w:ascii="Calibri" w:hAnsi="Calibri" w:cs="Calibri"/>
+              </w:rPr>
+              <w:t>UserID</w:t>
+            </w:r>
+            <w:proofErr w:type="spellEnd"/>
+            <w:r>
+              <w:rPr>
+                <w:rFonts w:ascii="Calibri" w:hAnsi="Calibri" w:cs="Calibri"/>
+              </w:rPr>
+              <w:t>) REFERENCED Users(ID)</w:t>
+            </w:r>
+          </w:p>
+        </w:tc>
+      </w:tr>
+      <w:tr>
+        <w:trPr>
+          <w:jc w:val="center"/>
+        </w:trPr>
+        <w:tc>
+          <w:tcPr>
+            <w:tcW w:w="3404" w:type="dxa"/>
+            <w:vAlign w:val="center"/>
+          </w:tcPr>
+          <w:p>
+            <w:pPr>
+              <w:pStyle w:val="ListParagraph"/>
+              <w:spacing w:before="120" w:after="120"/>
+              <w:ind w:left="0"/>
+              <w:jc w:val="center"/>
+              <w:rPr>
+                <w:rFonts w:ascii="Calibri" w:hAnsi="Calibri" w:cs="Calibri"/>
+              </w:rPr>
+            </w:pPr>
+            <w:r>
+              <w:rPr>
+                <w:rFonts w:ascii="Calibri" w:hAnsi="Calibri" w:cs="Calibri"/>
+              </w:rPr>
+              <w:t>CONSTRAINT</w:t>
+            </w:r>
+          </w:p>
+        </w:tc>
+        <w:tc>
+          <w:tcPr>
+            <w:tcW w:w="3405" w:type="dxa"/>
+            <w:vAlign w:val="center"/>
+          </w:tcPr>
+          <w:p>
+            <w:pPr>
+              <w:pStyle w:val="ListParagraph"/>
+              <w:spacing w:before="120" w:after="120"/>
+              <w:ind w:left="0"/>
+              <w:jc w:val="center"/>
+              <w:rPr>
+                <w:rFonts w:ascii="Calibri" w:hAnsi="Calibri" w:cs="Calibri"/>
+              </w:rPr>
+            </w:pPr>
+          </w:p>
+        </w:tc>
+        <w:tc>
+          <w:tcPr>
+            <w:tcW w:w="3405" w:type="dxa"/>
+            <w:vAlign w:val="center"/>
+          </w:tcPr>
+          <w:p>
+            <w:pPr>
+              <w:pStyle w:val="ListParagraph"/>
+              <w:spacing w:before="120" w:after="120"/>
+              <w:jc w:val="center"/>
+              <w:rPr>
+                <w:rFonts w:ascii="Calibri" w:hAnsi="Calibri" w:cs="Calibri"/>
+              </w:rPr>
+            </w:pPr>
+            <w:proofErr w:type="spellStart"/>
+            <w:r>
+              <w:rPr>
+                <w:rFonts w:ascii="Calibri" w:hAnsi="Calibri" w:cs="Calibri"/>
+              </w:rPr>
+              <w:t>unique_user_username</w:t>
+            </w:r>
+            <w:proofErr w:type="spellEnd"/>
+            <w:r>
+              <w:rPr>
+                <w:rFonts w:ascii="Calibri" w:hAnsi="Calibri" w:cs="Calibri"/>
+              </w:rPr>
+              <w:t xml:space="preserve"> UNIQUE (</w:t>
+            </w:r>
+            <w:proofErr w:type="spellStart"/>
+            <w:r>
+              <w:rPr>
+                <w:rFonts w:ascii="Calibri" w:hAnsi="Calibri" w:cs="Calibri"/>
+              </w:rPr>
+              <w:t>UserID</w:t>
+            </w:r>
+            <w:proofErr w:type="spellEnd"/>
+            <w:r>
+              <w:rPr>
+                <w:rFonts w:ascii="Calibri" w:hAnsi="Calibri" w:cs="Calibri"/>
+              </w:rPr>
+              <w:t>, Username) -- Ensures username is unique per user</w:t>
+            </w:r>
+          </w:p>
+        </w:tc>
+      </w:tr>
+    </w:tbl>
     <w:p>
       <w:pPr>
         <w:pStyle w:val="Heading1"/>
@@ -11779,6 +13931,7 @@
   <w:style w:type="paragraph" w:default="1" w:styleId="Normal">
     <w:name w:val="Normal"/>
     <w:qFormat/>
+    <w:rsid w:val="005D6BEE"/>
   </w:style>
   <w:style w:type="paragraph" w:styleId="Heading1">
     <w:name w:val="heading 1"/>
@@ -12454,6 +14607,25 @@
       <w14:ligatures w14:val="none"/>
     </w:rPr>
   </w:style>
+  <w:style w:type="table" w:styleId="TableGrid">
+    <w:name w:val="Table Grid"/>
+    <w:basedOn w:val="TableNormal"/>
+    <w:uiPriority w:val="39"/>
+    <w:rsid w:val="001C387E"/>
+    <w:pPr>
+      <w:spacing w:after="0" w:line="240" w:lineRule="auto"/>
+    </w:pPr>
+    <w:tblPr>
+      <w:tblBorders>
+        <w:top w:val="single" w:sz="4" w:space="0" w:color="auto"/>
+        <w:left w:val="single" w:sz="4" w:space="0" w:color="auto"/>
+        <w:bottom w:val="single" w:sz="4" w:space="0" w:color="auto"/>
+        <w:right w:val="single" w:sz="4" w:space="0" w:color="auto"/>
+        <w:insideH w:val="single" w:sz="4" w:space="0" w:color="auto"/>
+        <w:insideV w:val="single" w:sz="4" w:space="0" w:color="auto"/>
+      </w:tblBorders>
+    </w:tblPr>
+  </w:style>
 </w:styles>
 </file>
 

</xml_diff>